<commit_message>
Update Chapter 17 Device Independent BitMaps.docx
</commit_message>
<xml_diff>
--- a/17 ... Chapter 15 Device Independent BitMaps/Chapter 17 Device Independent BitMaps.docx
+++ b/17 ... Chapter 15 Device Independent BitMaps/Chapter 17 Device Independent BitMaps.docx
@@ -338,25 +338,745 @@
       </w:r>
     </w:p>
     <w:p>
+      <w:pPr>
+        <w:pStyle w:val="ListParagraph"/>
+        <w:numPr>
+          <w:ilvl w:val="0"/>
+          <w:numId w:val="2"/>
+        </w:numPr>
+      </w:pPr>
       <w:r>
         <w:t>DIBs are device-independent, meaning they retain their appearance across different devices due to their embedded color table.</w:t>
       </w:r>
     </w:p>
     <w:p>
+      <w:pPr>
+        <w:pStyle w:val="ListParagraph"/>
+        <w:numPr>
+          <w:ilvl w:val="0"/>
+          <w:numId w:val="2"/>
+        </w:numPr>
+      </w:pPr>
       <w:r>
         <w:t>Unlike compressed formats like GIF and JPEG, DIBs are often uncompressed, offering lossless image quality but larger file sizes.</w:t>
       </w:r>
     </w:p>
     <w:p>
+      <w:pPr>
+        <w:pStyle w:val="ListParagraph"/>
+        <w:numPr>
+          <w:ilvl w:val="0"/>
+          <w:numId w:val="2"/>
+        </w:numPr>
+      </w:pPr>
       <w:r>
         <w:t>DIBs are directly supported by the Windows API, simplifying image manipulation and integration within your programs.</w:t>
       </w:r>
     </w:p>
-    <w:p>
-      <w:r>
-        <w:t>I hope this in-depth rewrite provides a clearer understanding of the device-independent bitmap and its unique value proposition in the world of digital images.</w:t>
-      </w:r>
-    </w:p>
+    <w:p/>
+    <w:p>
+      <w:pPr>
+        <w:pStyle w:val="Style1"/>
+      </w:pPr>
+      <w:r>
+        <w:t>DELVING DEEPER INTO THE DIB FILE FORMAT: A COMPREHENSIVE EXPLORATION</w:t>
+      </w:r>
+    </w:p>
+    <w:p>
+      <w:pPr>
+        <w:pStyle w:val="Style2"/>
+      </w:pPr>
+      <w:r>
+        <w:t>Origins and Evolution:</w:t>
+      </w:r>
+    </w:p>
+    <w:p>
+      <w:r>
+        <w:rPr>
+          <w:color w:val="0000FF"/>
+        </w:rPr>
+        <w:t xml:space="preserve">Rooted in OS/2: </w:t>
+      </w:r>
+      <w:r>
+        <w:t>Embarking on its journey in OS/2 1.1, the DIB format was initially known as the Presentation Manager (PM) bitmap format. It was later embraced by Windows 3.0 in 1990 and has undergone numerous refinements throughout subsequent Windows versions.</w:t>
+      </w:r>
+    </w:p>
+    <w:p/>
+    <w:p>
+      <w:pPr>
+        <w:pStyle w:val="Style2"/>
+      </w:pPr>
+      <w:r>
+        <w:t>Key Characteristics:</w:t>
+      </w:r>
+    </w:p>
+    <w:p>
+      <w:r>
+        <w:rPr>
+          <w:color w:val="0000FF"/>
+        </w:rPr>
+        <w:t xml:space="preserve">File Extensions: </w:t>
+      </w:r>
+      <w:r>
+        <w:t>.BMP and .DIB serve as the common file extensions associated with DIB files.</w:t>
+      </w:r>
+    </w:p>
+    <w:p>
+      <w:r>
+        <w:rPr>
+          <w:color w:val="0000FF"/>
+        </w:rPr>
+        <w:t xml:space="preserve">Device Independence: </w:t>
+      </w:r>
+      <w:r>
+        <w:t>A hallmark feature of DIBs is their ability to maintain consistent visual integrity across a diverse spectrum of devices. This remarkable feat is achieved through the incorporation of color information directly within the file itself.</w:t>
+      </w:r>
+    </w:p>
+    <w:p>
+      <w:r>
+        <w:rPr>
+          <w:color w:val="0000FF"/>
+        </w:rPr>
+        <w:t xml:space="preserve">Memory Representation: </w:t>
+      </w:r>
+      <w:r>
+        <w:t>When loaded into memory, DIBs assume the form of a "packed-DIB" structure, a compact and efficient representation designed to facilitate seamless manipulation and exchange.</w:t>
+      </w:r>
+    </w:p>
+    <w:p>
+      <w:r>
+        <w:rPr>
+          <w:color w:val="0000FF"/>
+        </w:rPr>
+        <w:t xml:space="preserve">Windows API Integration: </w:t>
+      </w:r>
+      <w:r>
+        <w:t>Windows API offers a suite of functions specifically designed to interact with DIBs, enabling operations such as display, conversion, and printing.</w:t>
+      </w:r>
+    </w:p>
+    <w:p>
+      <w:r>
+        <w:rPr>
+          <w:color w:val="0000FF"/>
+        </w:rPr>
+        <w:t xml:space="preserve">Versatile Customizability: </w:t>
+      </w:r>
+      <w:r>
+        <w:t>DIBs extend their capabilities beyond the built-in API functions, empowering developers to craft custom code for more intricate image processing tasks.</w:t>
+      </w:r>
+    </w:p>
+    <w:p>
+      <w:pPr>
+        <w:pStyle w:val="Style2"/>
+      </w:pPr>
+      <w:r>
+        <w:lastRenderedPageBreak/>
+        <w:t>Common Applications:</w:t>
+      </w:r>
+    </w:p>
+    <w:p>
+      <w:r>
+        <w:rPr>
+          <w:color w:val="CC00FF"/>
+        </w:rPr>
+        <w:t xml:space="preserve">Application Resources: </w:t>
+      </w:r>
+      <w:r>
+        <w:t>DIB files frequently serve as repositories for visual elements within applications, such as button images and icons.</w:t>
+      </w:r>
+    </w:p>
+    <w:p>
+      <w:r>
+        <w:rPr>
+          <w:color w:val="CC00FF"/>
+        </w:rPr>
+        <w:t xml:space="preserve">Icons and Mouse Cursors: </w:t>
+      </w:r>
+      <w:r>
+        <w:t>The structure of icons and mouse cursors shares a close kinship with DIBs, demonstrating their versatility in graphical user interface elements.</w:t>
+      </w:r>
+    </w:p>
+    <w:p>
+      <w:r>
+        <w:rPr>
+          <w:color w:val="CC00FF"/>
+        </w:rPr>
+        <w:t xml:space="preserve">Clipboard Image Exchange: </w:t>
+      </w:r>
+      <w:r>
+        <w:t>DIBs provide a robust foundation for transferring images seamlessly across applications via the Windows clipboard.</w:t>
+      </w:r>
+    </w:p>
+    <w:p>
+      <w:r>
+        <w:rPr>
+          <w:color w:val="CC00FF"/>
+        </w:rPr>
+        <w:t xml:space="preserve">Brush Creation: </w:t>
+      </w:r>
+      <w:r>
+        <w:t>The creation of custom brushes for painting and drawing operations often relies upon DIBs as a cornerstone.</w:t>
+      </w:r>
+    </w:p>
+    <w:p>
+      <w:r>
+        <w:rPr>
+          <w:color w:val="CC00FF"/>
+        </w:rPr>
+        <w:t xml:space="preserve">Image Manipulation and Processing: </w:t>
+      </w:r>
+      <w:r>
+        <w:t>DIBs provide a fertile ground for programmers to implement algorithms for image editing, analysis, filtering, and other advanced image-related tasks.</w:t>
+      </w:r>
+    </w:p>
+    <w:p/>
+    <w:p>
+      <w:pPr>
+        <w:pStyle w:val="Style2"/>
+      </w:pPr>
+      <w:r>
+        <w:t>File Structure:</w:t>
+      </w:r>
+    </w:p>
+    <w:p>
+      <w:r>
+        <w:rPr>
+          <w:color w:val="0000FF"/>
+        </w:rPr>
+        <w:t xml:space="preserve">File Header: </w:t>
+      </w:r>
+      <w:r>
+        <w:t>The first 14 bytes of a DIB file constitute the file header, which encapsulates general information such as file size and format identification.</w:t>
+      </w:r>
+    </w:p>
+    <w:p>
+      <w:r>
+        <w:rPr>
+          <w:color w:val="0000FF"/>
+        </w:rPr>
+        <w:t xml:space="preserve">DIB Header: </w:t>
+      </w:r>
+      <w:r>
+        <w:t>Following the file header, the DIB header emerges, bearing variable size and disclosing crucial details about the image itself, including dimensions, color depth, compression methods, and the presence or absence of a color table.</w:t>
+      </w:r>
+    </w:p>
+    <w:p>
+      <w:r>
+        <w:rPr>
+          <w:color w:val="0000FF"/>
+        </w:rPr>
+        <w:t xml:space="preserve">Color Table (Optional): </w:t>
+      </w:r>
+      <w:r>
+        <w:t>For DIBs utilizing indexed color palettes, a color table resides within the file, meticulously mapping pixel values to their corresponding colors.</w:t>
+      </w:r>
+    </w:p>
+    <w:p>
+      <w:r>
+        <w:rPr>
+          <w:color w:val="0000FF"/>
+        </w:rPr>
+        <w:t xml:space="preserve">Pixel Data: </w:t>
+      </w:r>
+      <w:r>
+        <w:t>The heart of the DIB file resides in the pixel data, which meticulously stores the raw image information, often in an uncompressed format to preserve image fidelity.</w:t>
+      </w:r>
+    </w:p>
+    <w:p/>
+    <w:p>
+      <w:pPr>
+        <w:pStyle w:val="Style2"/>
+      </w:pPr>
+      <w:r>
+        <w:t>In-Memory Representation:</w:t>
+      </w:r>
+    </w:p>
+    <w:p>
+      <w:r>
+        <w:rPr>
+          <w:color w:val="C00000"/>
+        </w:rPr>
+        <w:t xml:space="preserve">Packed-DIB Format: </w:t>
+      </w:r>
+      <w:r>
+        <w:t>Upon loading into memory, DIBs transform into the "packed-DIB" format, a streamlined structure optimized for memory efficiency and effortless manipulation.</w:t>
+      </w:r>
+    </w:p>
+    <w:p>
+      <w:r>
+        <w:rPr>
+          <w:color w:val="C00000"/>
+        </w:rPr>
+        <w:t xml:space="preserve">Programmatic Creation: </w:t>
+      </w:r>
+      <w:r>
+        <w:t>Developers wield the power to construct DIBs directly within memory, enabling subsequent saving to files or utilization for image processing tasks.</w:t>
+      </w:r>
+    </w:p>
+    <w:p/>
+    <w:p/>
+    <w:p/>
+    <w:p>
+      <w:pPr>
+        <w:pStyle w:val="Style2"/>
+      </w:pPr>
+      <w:r>
+        <w:lastRenderedPageBreak/>
+        <w:t>Windows API Support:</w:t>
+      </w:r>
+    </w:p>
+    <w:p>
+      <w:r>
+        <w:rPr>
+          <w:color w:val="0000FF"/>
+        </w:rPr>
+        <w:t xml:space="preserve">Display and Conversion: </w:t>
+      </w:r>
+      <w:r>
+        <w:t>The Windows API furnishes a repertoire of functions designed to display DIBs gracefully on both screens and printers, as well as gracefully converting them to and from device-dependent bitmaps (DDBs).</w:t>
+      </w:r>
+    </w:p>
+    <w:p>
+      <w:pPr>
+        <w:pStyle w:val="Style2"/>
+      </w:pPr>
+    </w:p>
+    <w:p>
+      <w:pPr>
+        <w:pStyle w:val="Style2"/>
+      </w:pPr>
+      <w:r>
+        <w:t>Beyond Built-in Functions:</w:t>
+      </w:r>
+    </w:p>
+    <w:p>
+      <w:r>
+        <w:rPr>
+          <w:color w:val="CC00FF"/>
+        </w:rPr>
+        <w:t xml:space="preserve">Custom Programming: </w:t>
+      </w:r>
+      <w:r>
+        <w:t>To venture beyond the frontiers of the Windows API and achieve sophisticated image manipulation techniques such as color depth conversions, palette optimization, or the application of artistic filters and effects, custom programming often becomes indispensable.</w:t>
+      </w:r>
+    </w:p>
+    <w:p/>
+    <w:p>
+      <w:pPr>
+        <w:pStyle w:val="Style2"/>
+      </w:pPr>
+      <w:r>
+        <w:t>Key Takeaways:</w:t>
+      </w:r>
+    </w:p>
+    <w:p>
+      <w:pPr>
+        <w:pStyle w:val="ListParagraph"/>
+        <w:numPr>
+          <w:ilvl w:val="0"/>
+          <w:numId w:val="3"/>
+        </w:numPr>
+      </w:pPr>
+      <w:r>
+        <w:t>DIBs stand as a potent tool for device-independent image storage and manipulation, offering a compelling blend of versatility and control.</w:t>
+      </w:r>
+    </w:p>
+    <w:p>
+      <w:pPr>
+        <w:pStyle w:val="ListParagraph"/>
+        <w:numPr>
+          <w:ilvl w:val="0"/>
+          <w:numId w:val="3"/>
+        </w:numPr>
+      </w:pPr>
+      <w:r>
+        <w:t>Windows API integration streamlines common DIB operations, providing a solid foundation for developers.</w:t>
+      </w:r>
+    </w:p>
+    <w:p>
+      <w:pPr>
+        <w:pStyle w:val="ListParagraph"/>
+        <w:numPr>
+          <w:ilvl w:val="0"/>
+          <w:numId w:val="3"/>
+        </w:numPr>
+      </w:pPr>
+      <w:r>
+        <w:t>The extensibility of DIBs empowers programmers to venture beyond the confines of built-in API functions, unlocking a realm of limitless possibilities in the realm of image processing and manipulation.</w:t>
+      </w:r>
+    </w:p>
+    <w:p/>
+    <w:p>
+      <w:pPr>
+        <w:pStyle w:val="Style1"/>
+      </w:pPr>
+      <w:r>
+        <w:t>DELVING INTO THE OS/2-STYLE DIB FORMAT</w:t>
+      </w:r>
+    </w:p>
+    <w:p>
+      <w:pPr>
+        <w:pStyle w:val="Style2"/>
+      </w:pPr>
+      <w:r>
+        <w:t>File Structure:</w:t>
+      </w:r>
+    </w:p>
+    <w:p>
+      <w:r>
+        <w:t>File Header (14 bytes):</w:t>
+      </w:r>
+    </w:p>
+    <w:p>
+      <w:pPr>
+        <w:pStyle w:val="ListParagraph"/>
+        <w:numPr>
+          <w:ilvl w:val="0"/>
+          <w:numId w:val="4"/>
+        </w:numPr>
+      </w:pPr>
+      <w:r>
+        <w:rPr>
+          <w:color w:val="0000FF"/>
+        </w:rPr>
+        <w:t xml:space="preserve">bfType: </w:t>
+      </w:r>
+      <w:r>
+        <w:t>Signature "BM" (0x4D42) to identify a bitmap file.</w:t>
+      </w:r>
+    </w:p>
+    <w:p>
+      <w:pPr>
+        <w:pStyle w:val="ListParagraph"/>
+        <w:numPr>
+          <w:ilvl w:val="0"/>
+          <w:numId w:val="4"/>
+        </w:numPr>
+      </w:pPr>
+      <w:r>
+        <w:rPr>
+          <w:color w:val="0000FF"/>
+        </w:rPr>
+        <w:t xml:space="preserve">bfSize: </w:t>
+      </w:r>
+      <w:r>
+        <w:t>Total file size in bytes.</w:t>
+      </w:r>
+    </w:p>
+    <w:p>
+      <w:pPr>
+        <w:pStyle w:val="ListParagraph"/>
+        <w:numPr>
+          <w:ilvl w:val="0"/>
+          <w:numId w:val="4"/>
+        </w:numPr>
+      </w:pPr>
+      <w:r>
+        <w:rPr>
+          <w:color w:val="0000FF"/>
+        </w:rPr>
+        <w:t xml:space="preserve">bfReserved1: </w:t>
+      </w:r>
+      <w:r>
+        <w:t>Always zero.</w:t>
+      </w:r>
+    </w:p>
+    <w:p>
+      <w:pPr>
+        <w:pStyle w:val="ListParagraph"/>
+        <w:numPr>
+          <w:ilvl w:val="0"/>
+          <w:numId w:val="4"/>
+        </w:numPr>
+      </w:pPr>
+      <w:r>
+        <w:rPr>
+          <w:color w:val="0000FF"/>
+        </w:rPr>
+        <w:t xml:space="preserve">bfReserved2: </w:t>
+      </w:r>
+      <w:r>
+        <w:t>Always zero.</w:t>
+      </w:r>
+    </w:p>
+    <w:p>
+      <w:pPr>
+        <w:pStyle w:val="ListParagraph"/>
+        <w:numPr>
+          <w:ilvl w:val="0"/>
+          <w:numId w:val="4"/>
+        </w:numPr>
+      </w:pPr>
+      <w:r>
+        <w:rPr>
+          <w:color w:val="0000FF"/>
+        </w:rPr>
+        <w:t xml:space="preserve">bfOffBits: </w:t>
+      </w:r>
+      <w:r>
+        <w:t>Offset in bytes to the pixel bits.</w:t>
+      </w:r>
+    </w:p>
+    <w:p/>
+    <w:p/>
+    <w:p/>
+    <w:p/>
+    <w:p>
+      <w:r>
+        <w:lastRenderedPageBreak/>
+        <w:t>Information Header (12 bytes):</w:t>
+      </w:r>
+    </w:p>
+    <w:p>
+      <w:pPr>
+        <w:pStyle w:val="ListParagraph"/>
+        <w:numPr>
+          <w:ilvl w:val="0"/>
+          <w:numId w:val="5"/>
+        </w:numPr>
+      </w:pPr>
+      <w:r>
+        <w:rPr>
+          <w:color w:val="C00000"/>
+        </w:rPr>
+        <w:t xml:space="preserve">bcSize: </w:t>
+      </w:r>
+      <w:r>
+        <w:t>Size of the BITMAPCOREHEADER structure (12 bytes).</w:t>
+      </w:r>
+    </w:p>
+    <w:p>
+      <w:pPr>
+        <w:pStyle w:val="ListParagraph"/>
+        <w:numPr>
+          <w:ilvl w:val="0"/>
+          <w:numId w:val="5"/>
+        </w:numPr>
+      </w:pPr>
+      <w:r>
+        <w:rPr>
+          <w:color w:val="C00000"/>
+        </w:rPr>
+        <w:t xml:space="preserve">bcWidth: </w:t>
+      </w:r>
+      <w:r>
+        <w:t>Width of the bitmap in pixels.</w:t>
+      </w:r>
+    </w:p>
+    <w:p>
+      <w:pPr>
+        <w:pStyle w:val="ListParagraph"/>
+        <w:numPr>
+          <w:ilvl w:val="0"/>
+          <w:numId w:val="5"/>
+        </w:numPr>
+      </w:pPr>
+      <w:r>
+        <w:rPr>
+          <w:color w:val="C00000"/>
+        </w:rPr>
+        <w:t xml:space="preserve">bcHeight: </w:t>
+      </w:r>
+      <w:r>
+        <w:t>Height of the bitmap in pixels.</w:t>
+      </w:r>
+    </w:p>
+    <w:p>
+      <w:pPr>
+        <w:pStyle w:val="ListParagraph"/>
+        <w:numPr>
+          <w:ilvl w:val="0"/>
+          <w:numId w:val="5"/>
+        </w:numPr>
+      </w:pPr>
+      <w:r>
+        <w:rPr>
+          <w:color w:val="C00000"/>
+        </w:rPr>
+        <w:t xml:space="preserve">bcPlanes: </w:t>
+      </w:r>
+      <w:r>
+        <w:t>Always 1.</w:t>
+      </w:r>
+    </w:p>
+    <w:p>
+      <w:pPr>
+        <w:pStyle w:val="ListParagraph"/>
+        <w:numPr>
+          <w:ilvl w:val="0"/>
+          <w:numId w:val="5"/>
+        </w:numPr>
+      </w:pPr>
+      <w:r>
+        <w:rPr>
+          <w:color w:val="C00000"/>
+        </w:rPr>
+        <w:t xml:space="preserve">bcBitCount: </w:t>
+      </w:r>
+      <w:r>
+        <w:t>Number of bits per pixel (1, 4, 8, or 24).</w:t>
+      </w:r>
+    </w:p>
+    <w:p>
+      <w:r>
+        <w:t>Color Table (optional, for 1, 4, and 8 bits per pixel):</w:t>
+      </w:r>
+    </w:p>
+    <w:p>
+      <w:pPr>
+        <w:pStyle w:val="ListParagraph"/>
+        <w:numPr>
+          <w:ilvl w:val="0"/>
+          <w:numId w:val="6"/>
+        </w:numPr>
+      </w:pPr>
+      <w:r>
+        <w:t>Array of RGBTRIPLE structures representing colors.</w:t>
+      </w:r>
+    </w:p>
+    <w:p>
+      <w:pPr>
+        <w:pStyle w:val="ListParagraph"/>
+        <w:numPr>
+          <w:ilvl w:val="0"/>
+          <w:numId w:val="6"/>
+        </w:numPr>
+      </w:pPr>
+      <w:r>
+        <w:t>Size depends on bit count: 2 colors for 1 bit, 16 for 4 bits, 256 for 8 bits.</w:t>
+      </w:r>
+    </w:p>
+    <w:p>
+      <w:r>
+        <w:t>Pixel Bits:</w:t>
+      </w:r>
+    </w:p>
+    <w:p>
+      <w:pPr>
+        <w:pStyle w:val="ListParagraph"/>
+        <w:numPr>
+          <w:ilvl w:val="0"/>
+          <w:numId w:val="7"/>
+        </w:numPr>
+      </w:pPr>
+      <w:r>
+        <w:t>Raw image data, arranged sequentially row by row.</w:t>
+      </w:r>
+    </w:p>
+    <w:p>
+      <w:pPr>
+        <w:pStyle w:val="ListParagraph"/>
+        <w:numPr>
+          <w:ilvl w:val="0"/>
+          <w:numId w:val="7"/>
+        </w:numPr>
+      </w:pPr>
+      <w:r>
+        <w:t>Storage depends on bit count:</w:t>
+      </w:r>
+    </w:p>
+    <w:p>
+      <w:pPr>
+        <w:pStyle w:val="ListParagraph"/>
+        <w:numPr>
+          <w:ilvl w:val="1"/>
+          <w:numId w:val="8"/>
+        </w:numPr>
+      </w:pPr>
+      <w:r>
+        <w:rPr>
+          <w:color w:val="CC00FF"/>
+        </w:rPr>
+        <w:t xml:space="preserve">1 bit: </w:t>
+      </w:r>
+      <w:r>
+        <w:t>Each byte represents 8 pixels.</w:t>
+      </w:r>
+    </w:p>
+    <w:p>
+      <w:pPr>
+        <w:pStyle w:val="ListParagraph"/>
+        <w:numPr>
+          <w:ilvl w:val="1"/>
+          <w:numId w:val="8"/>
+        </w:numPr>
+      </w:pPr>
+      <w:r>
+        <w:rPr>
+          <w:color w:val="CC00FF"/>
+        </w:rPr>
+        <w:t xml:space="preserve">4 bits: </w:t>
+      </w:r>
+      <w:r>
+        <w:t>Each byte represents 2 pixels.</w:t>
+      </w:r>
+    </w:p>
+    <w:p>
+      <w:pPr>
+        <w:pStyle w:val="ListParagraph"/>
+        <w:numPr>
+          <w:ilvl w:val="1"/>
+          <w:numId w:val="8"/>
+        </w:numPr>
+      </w:pPr>
+      <w:r>
+        <w:rPr>
+          <w:color w:val="CC00FF"/>
+        </w:rPr>
+        <w:t xml:space="preserve">8 bits: </w:t>
+      </w:r>
+      <w:r>
+        <w:t>Each byte represents 1 pixel.</w:t>
+      </w:r>
+    </w:p>
+    <w:p>
+      <w:pPr>
+        <w:pStyle w:val="ListParagraph"/>
+        <w:numPr>
+          <w:ilvl w:val="1"/>
+          <w:numId w:val="8"/>
+        </w:numPr>
+      </w:pPr>
+      <w:r>
+        <w:rPr>
+          <w:color w:val="CC00FF"/>
+        </w:rPr>
+        <w:t xml:space="preserve">24 bits: </w:t>
+      </w:r>
+      <w:r>
+        <w:t>Each pixel uses 3 bytes (RGB).</w:t>
+      </w:r>
+    </w:p>
+    <w:p/>
+    <w:p>
+      <w:pPr>
+        <w:pStyle w:val="Style2"/>
+      </w:pPr>
+      <w:r>
+        <w:t>Code Examples:</w:t>
+      </w:r>
+    </w:p>
+    <w:p>
+      <w:r>
+        <w:t>Allocating memory for an 8-bit DIB information structure:</w:t>
+      </w:r>
+    </w:p>
+    <w:p/>
+    <w:p/>
+    <w:p/>
+    <w:p/>
+    <w:p/>
+    <w:p/>
+    <w:p/>
+    <w:p/>
+    <w:p/>
+    <w:p/>
+    <w:p/>
+    <w:p/>
+    <w:p/>
+    <w:p/>
+    <w:p/>
+    <w:p/>
     <w:sectPr>
       <w:pgSz w:w="12240" w:h="15840"/>
       <w:pgMar w:top="1440" w:right="1440" w:bottom="1440" w:left="1440" w:header="720" w:footer="720" w:gutter="0"/>
@@ -370,6 +1090,232 @@
 <file path=word/numbering.xml><?xml version="1.0" encoding="utf-8"?>
 <w:numbering xmlns:wpc="http://schemas.microsoft.com/office/word/2010/wordprocessingCanvas" xmlns:cx="http://schemas.microsoft.com/office/drawing/2014/chartex" xmlns:cx1="http://schemas.microsoft.com/office/drawing/2015/9/8/chartex" xmlns:cx2="http://schemas.microsoft.com/office/drawing/2015/10/21/chartex" xmlns:cx3="http://schemas.microsoft.com/office/drawing/2016/5/9/chartex" xmlns:cx4="http://schemas.microsoft.com/office/drawing/2016/5/10/chartex" xmlns:cx5="http://schemas.microsoft.com/office/drawing/2016/5/11/chartex" xmlns:cx6="http://schemas.microsoft.com/office/drawing/2016/5/12/chartex" xmlns:cx7="http://schemas.microsoft.com/office/drawing/2016/5/13/chartex" xmlns:cx8="http://schemas.microsoft.com/office/drawing/2016/5/14/chartex" xmlns:mc="http://schemas.openxmlformats.org/markup-compatibility/2006" xmlns:aink="http://schemas.microsoft.com/office/drawing/2016/ink" xmlns:am3d="http://schemas.microsoft.com/office/drawing/2017/model3d" xmlns:o="urn:schemas-microsoft-com:office:office" xmlns:r="http://schemas.openxmlformats.org/officeDocument/2006/relationships" xmlns:m="http://schemas.openxmlformats.org/officeDocument/2006/math" xmlns:v="urn:schemas-microsoft-com:vml" xmlns:wp14="http://schemas.microsoft.com/office/word/2010/wordprocessingDrawing" xmlns:wp="http://schemas.openxmlformats.org/drawingml/2006/wordprocessingDrawing" xmlns:w10="urn:schemas-microsoft-com:office:word" xmlns:w="http://schemas.openxmlformats.org/wordprocessingml/2006/main" xmlns:w14="http://schemas.microsoft.com/office/word/2010/wordml" xmlns:w15="http://schemas.microsoft.com/office/word/2012/wordml" xmlns:w16cex="http://schemas.microsoft.com/office/word/2018/wordml/cex" xmlns:w16cid="http://schemas.microsoft.com/office/word/2016/wordml/cid" xmlns:w16="http://schemas.microsoft.com/office/word/2018/wordml" xmlns:w16sdtdh="http://schemas.microsoft.com/office/word/2020/wordml/sdtdatahash" xmlns:w16se="http://schemas.microsoft.com/office/word/2015/wordml/symex" xmlns:wpg="http://schemas.microsoft.com/office/word/2010/wordprocessingGroup" xmlns:wpi="http://schemas.microsoft.com/office/word/2010/wordprocessingInk" xmlns:wne="http://schemas.microsoft.com/office/word/2006/wordml" xmlns:wps="http://schemas.microsoft.com/office/word/2010/wordprocessingShape" mc:Ignorable="w14 w15 w16se w16cid w16 w16cex w16sdtdh wp14">
   <w:abstractNum w:abstractNumId="0" w15:restartNumberingAfterBreak="0">
+    <w:nsid w:val="0A505ADE"/>
+    <w:multiLevelType w:val="hybridMultilevel"/>
+    <w:tmpl w:val="7B20F732"/>
+    <w:lvl w:ilvl="0" w:tplc="04090001">
+      <w:start w:val="1"/>
+      <w:numFmt w:val="bullet"/>
+      <w:lvlText w:val=""/>
+      <w:lvlJc w:val="left"/>
+      <w:pPr>
+        <w:ind w:left="720" w:hanging="360"/>
+      </w:pPr>
+      <w:rPr>
+        <w:rFonts w:ascii="Symbol" w:hAnsi="Symbol" w:hint="default"/>
+      </w:rPr>
+    </w:lvl>
+    <w:lvl w:ilvl="1" w:tplc="04090003" w:tentative="1">
+      <w:start w:val="1"/>
+      <w:numFmt w:val="bullet"/>
+      <w:lvlText w:val="o"/>
+      <w:lvlJc w:val="left"/>
+      <w:pPr>
+        <w:ind w:left="1440" w:hanging="360"/>
+      </w:pPr>
+      <w:rPr>
+        <w:rFonts w:ascii="Courier New" w:hAnsi="Courier New" w:cs="Courier New" w:hint="default"/>
+      </w:rPr>
+    </w:lvl>
+    <w:lvl w:ilvl="2" w:tplc="04090005" w:tentative="1">
+      <w:start w:val="1"/>
+      <w:numFmt w:val="bullet"/>
+      <w:lvlText w:val=""/>
+      <w:lvlJc w:val="left"/>
+      <w:pPr>
+        <w:ind w:left="2160" w:hanging="360"/>
+      </w:pPr>
+      <w:rPr>
+        <w:rFonts w:ascii="Wingdings" w:hAnsi="Wingdings" w:hint="default"/>
+      </w:rPr>
+    </w:lvl>
+    <w:lvl w:ilvl="3" w:tplc="04090001" w:tentative="1">
+      <w:start w:val="1"/>
+      <w:numFmt w:val="bullet"/>
+      <w:lvlText w:val=""/>
+      <w:lvlJc w:val="left"/>
+      <w:pPr>
+        <w:ind w:left="2880" w:hanging="360"/>
+      </w:pPr>
+      <w:rPr>
+        <w:rFonts w:ascii="Symbol" w:hAnsi="Symbol" w:hint="default"/>
+      </w:rPr>
+    </w:lvl>
+    <w:lvl w:ilvl="4" w:tplc="04090003" w:tentative="1">
+      <w:start w:val="1"/>
+      <w:numFmt w:val="bullet"/>
+      <w:lvlText w:val="o"/>
+      <w:lvlJc w:val="left"/>
+      <w:pPr>
+        <w:ind w:left="3600" w:hanging="360"/>
+      </w:pPr>
+      <w:rPr>
+        <w:rFonts w:ascii="Courier New" w:hAnsi="Courier New" w:cs="Courier New" w:hint="default"/>
+      </w:rPr>
+    </w:lvl>
+    <w:lvl w:ilvl="5" w:tplc="04090005" w:tentative="1">
+      <w:start w:val="1"/>
+      <w:numFmt w:val="bullet"/>
+      <w:lvlText w:val=""/>
+      <w:lvlJc w:val="left"/>
+      <w:pPr>
+        <w:ind w:left="4320" w:hanging="360"/>
+      </w:pPr>
+      <w:rPr>
+        <w:rFonts w:ascii="Wingdings" w:hAnsi="Wingdings" w:hint="default"/>
+      </w:rPr>
+    </w:lvl>
+    <w:lvl w:ilvl="6" w:tplc="04090001" w:tentative="1">
+      <w:start w:val="1"/>
+      <w:numFmt w:val="bullet"/>
+      <w:lvlText w:val=""/>
+      <w:lvlJc w:val="left"/>
+      <w:pPr>
+        <w:ind w:left="5040" w:hanging="360"/>
+      </w:pPr>
+      <w:rPr>
+        <w:rFonts w:ascii="Symbol" w:hAnsi="Symbol" w:hint="default"/>
+      </w:rPr>
+    </w:lvl>
+    <w:lvl w:ilvl="7" w:tplc="04090003" w:tentative="1">
+      <w:start w:val="1"/>
+      <w:numFmt w:val="bullet"/>
+      <w:lvlText w:val="o"/>
+      <w:lvlJc w:val="left"/>
+      <w:pPr>
+        <w:ind w:left="5760" w:hanging="360"/>
+      </w:pPr>
+      <w:rPr>
+        <w:rFonts w:ascii="Courier New" w:hAnsi="Courier New" w:cs="Courier New" w:hint="default"/>
+      </w:rPr>
+    </w:lvl>
+    <w:lvl w:ilvl="8" w:tplc="04090005" w:tentative="1">
+      <w:start w:val="1"/>
+      <w:numFmt w:val="bullet"/>
+      <w:lvlText w:val=""/>
+      <w:lvlJc w:val="left"/>
+      <w:pPr>
+        <w:ind w:left="6480" w:hanging="360"/>
+      </w:pPr>
+      <w:rPr>
+        <w:rFonts w:ascii="Wingdings" w:hAnsi="Wingdings" w:hint="default"/>
+      </w:rPr>
+    </w:lvl>
+  </w:abstractNum>
+  <w:abstractNum w:abstractNumId="1" w15:restartNumberingAfterBreak="0">
+    <w:nsid w:val="1E1C5201"/>
+    <w:multiLevelType w:val="hybridMultilevel"/>
+    <w:tmpl w:val="4ACE54F2"/>
+    <w:lvl w:ilvl="0" w:tplc="04090001">
+      <w:start w:val="1"/>
+      <w:numFmt w:val="bullet"/>
+      <w:lvlText w:val=""/>
+      <w:lvlJc w:val="left"/>
+      <w:pPr>
+        <w:ind w:left="720" w:hanging="360"/>
+      </w:pPr>
+      <w:rPr>
+        <w:rFonts w:ascii="Symbol" w:hAnsi="Symbol" w:hint="default"/>
+      </w:rPr>
+    </w:lvl>
+    <w:lvl w:ilvl="1" w:tplc="04090003" w:tentative="1">
+      <w:start w:val="1"/>
+      <w:numFmt w:val="bullet"/>
+      <w:lvlText w:val="o"/>
+      <w:lvlJc w:val="left"/>
+      <w:pPr>
+        <w:ind w:left="1440" w:hanging="360"/>
+      </w:pPr>
+      <w:rPr>
+        <w:rFonts w:ascii="Courier New" w:hAnsi="Courier New" w:cs="Courier New" w:hint="default"/>
+      </w:rPr>
+    </w:lvl>
+    <w:lvl w:ilvl="2" w:tplc="04090005" w:tentative="1">
+      <w:start w:val="1"/>
+      <w:numFmt w:val="bullet"/>
+      <w:lvlText w:val=""/>
+      <w:lvlJc w:val="left"/>
+      <w:pPr>
+        <w:ind w:left="2160" w:hanging="360"/>
+      </w:pPr>
+      <w:rPr>
+        <w:rFonts w:ascii="Wingdings" w:hAnsi="Wingdings" w:hint="default"/>
+      </w:rPr>
+    </w:lvl>
+    <w:lvl w:ilvl="3" w:tplc="04090001" w:tentative="1">
+      <w:start w:val="1"/>
+      <w:numFmt w:val="bullet"/>
+      <w:lvlText w:val=""/>
+      <w:lvlJc w:val="left"/>
+      <w:pPr>
+        <w:ind w:left="2880" w:hanging="360"/>
+      </w:pPr>
+      <w:rPr>
+        <w:rFonts w:ascii="Symbol" w:hAnsi="Symbol" w:hint="default"/>
+      </w:rPr>
+    </w:lvl>
+    <w:lvl w:ilvl="4" w:tplc="04090003" w:tentative="1">
+      <w:start w:val="1"/>
+      <w:numFmt w:val="bullet"/>
+      <w:lvlText w:val="o"/>
+      <w:lvlJc w:val="left"/>
+      <w:pPr>
+        <w:ind w:left="3600" w:hanging="360"/>
+      </w:pPr>
+      <w:rPr>
+        <w:rFonts w:ascii="Courier New" w:hAnsi="Courier New" w:cs="Courier New" w:hint="default"/>
+      </w:rPr>
+    </w:lvl>
+    <w:lvl w:ilvl="5" w:tplc="04090005" w:tentative="1">
+      <w:start w:val="1"/>
+      <w:numFmt w:val="bullet"/>
+      <w:lvlText w:val=""/>
+      <w:lvlJc w:val="left"/>
+      <w:pPr>
+        <w:ind w:left="4320" w:hanging="360"/>
+      </w:pPr>
+      <w:rPr>
+        <w:rFonts w:ascii="Wingdings" w:hAnsi="Wingdings" w:hint="default"/>
+      </w:rPr>
+    </w:lvl>
+    <w:lvl w:ilvl="6" w:tplc="04090001" w:tentative="1">
+      <w:start w:val="1"/>
+      <w:numFmt w:val="bullet"/>
+      <w:lvlText w:val=""/>
+      <w:lvlJc w:val="left"/>
+      <w:pPr>
+        <w:ind w:left="5040" w:hanging="360"/>
+      </w:pPr>
+      <w:rPr>
+        <w:rFonts w:ascii="Symbol" w:hAnsi="Symbol" w:hint="default"/>
+      </w:rPr>
+    </w:lvl>
+    <w:lvl w:ilvl="7" w:tplc="04090003" w:tentative="1">
+      <w:start w:val="1"/>
+      <w:numFmt w:val="bullet"/>
+      <w:lvlText w:val="o"/>
+      <w:lvlJc w:val="left"/>
+      <w:pPr>
+        <w:ind w:left="5760" w:hanging="360"/>
+      </w:pPr>
+      <w:rPr>
+        <w:rFonts w:ascii="Courier New" w:hAnsi="Courier New" w:cs="Courier New" w:hint="default"/>
+      </w:rPr>
+    </w:lvl>
+    <w:lvl w:ilvl="8" w:tplc="04090005" w:tentative="1">
+      <w:start w:val="1"/>
+      <w:numFmt w:val="bullet"/>
+      <w:lvlText w:val=""/>
+      <w:lvlJc w:val="left"/>
+      <w:pPr>
+        <w:ind w:left="6480" w:hanging="360"/>
+      </w:pPr>
+      <w:rPr>
+        <w:rFonts w:ascii="Wingdings" w:hAnsi="Wingdings" w:hint="default"/>
+      </w:rPr>
+    </w:lvl>
+  </w:abstractNum>
+  <w:abstractNum w:abstractNumId="2" w15:restartNumberingAfterBreak="0">
     <w:nsid w:val="2C2C475D"/>
     <w:multiLevelType w:val="hybridMultilevel"/>
     <w:tmpl w:val="01B833A0"/>
@@ -482,8 +1428,594 @@
       </w:rPr>
     </w:lvl>
   </w:abstractNum>
+  <w:abstractNum w:abstractNumId="3" w15:restartNumberingAfterBreak="0">
+    <w:nsid w:val="3E6B483A"/>
+    <w:multiLevelType w:val="hybridMultilevel"/>
+    <w:tmpl w:val="488A233E"/>
+    <w:lvl w:ilvl="0" w:tplc="04090001">
+      <w:start w:val="1"/>
+      <w:numFmt w:val="bullet"/>
+      <w:lvlText w:val=""/>
+      <w:lvlJc w:val="left"/>
+      <w:pPr>
+        <w:ind w:left="720" w:hanging="360"/>
+      </w:pPr>
+      <w:rPr>
+        <w:rFonts w:ascii="Symbol" w:hAnsi="Symbol" w:hint="default"/>
+      </w:rPr>
+    </w:lvl>
+    <w:lvl w:ilvl="1" w:tplc="04090003" w:tentative="1">
+      <w:start w:val="1"/>
+      <w:numFmt w:val="bullet"/>
+      <w:lvlText w:val="o"/>
+      <w:lvlJc w:val="left"/>
+      <w:pPr>
+        <w:ind w:left="1440" w:hanging="360"/>
+      </w:pPr>
+      <w:rPr>
+        <w:rFonts w:ascii="Courier New" w:hAnsi="Courier New" w:cs="Courier New" w:hint="default"/>
+      </w:rPr>
+    </w:lvl>
+    <w:lvl w:ilvl="2" w:tplc="04090005" w:tentative="1">
+      <w:start w:val="1"/>
+      <w:numFmt w:val="bullet"/>
+      <w:lvlText w:val=""/>
+      <w:lvlJc w:val="left"/>
+      <w:pPr>
+        <w:ind w:left="2160" w:hanging="360"/>
+      </w:pPr>
+      <w:rPr>
+        <w:rFonts w:ascii="Wingdings" w:hAnsi="Wingdings" w:hint="default"/>
+      </w:rPr>
+    </w:lvl>
+    <w:lvl w:ilvl="3" w:tplc="04090001" w:tentative="1">
+      <w:start w:val="1"/>
+      <w:numFmt w:val="bullet"/>
+      <w:lvlText w:val=""/>
+      <w:lvlJc w:val="left"/>
+      <w:pPr>
+        <w:ind w:left="2880" w:hanging="360"/>
+      </w:pPr>
+      <w:rPr>
+        <w:rFonts w:ascii="Symbol" w:hAnsi="Symbol" w:hint="default"/>
+      </w:rPr>
+    </w:lvl>
+    <w:lvl w:ilvl="4" w:tplc="04090003" w:tentative="1">
+      <w:start w:val="1"/>
+      <w:numFmt w:val="bullet"/>
+      <w:lvlText w:val="o"/>
+      <w:lvlJc w:val="left"/>
+      <w:pPr>
+        <w:ind w:left="3600" w:hanging="360"/>
+      </w:pPr>
+      <w:rPr>
+        <w:rFonts w:ascii="Courier New" w:hAnsi="Courier New" w:cs="Courier New" w:hint="default"/>
+      </w:rPr>
+    </w:lvl>
+    <w:lvl w:ilvl="5" w:tplc="04090005" w:tentative="1">
+      <w:start w:val="1"/>
+      <w:numFmt w:val="bullet"/>
+      <w:lvlText w:val=""/>
+      <w:lvlJc w:val="left"/>
+      <w:pPr>
+        <w:ind w:left="4320" w:hanging="360"/>
+      </w:pPr>
+      <w:rPr>
+        <w:rFonts w:ascii="Wingdings" w:hAnsi="Wingdings" w:hint="default"/>
+      </w:rPr>
+    </w:lvl>
+    <w:lvl w:ilvl="6" w:tplc="04090001" w:tentative="1">
+      <w:start w:val="1"/>
+      <w:numFmt w:val="bullet"/>
+      <w:lvlText w:val=""/>
+      <w:lvlJc w:val="left"/>
+      <w:pPr>
+        <w:ind w:left="5040" w:hanging="360"/>
+      </w:pPr>
+      <w:rPr>
+        <w:rFonts w:ascii="Symbol" w:hAnsi="Symbol" w:hint="default"/>
+      </w:rPr>
+    </w:lvl>
+    <w:lvl w:ilvl="7" w:tplc="04090003" w:tentative="1">
+      <w:start w:val="1"/>
+      <w:numFmt w:val="bullet"/>
+      <w:lvlText w:val="o"/>
+      <w:lvlJc w:val="left"/>
+      <w:pPr>
+        <w:ind w:left="5760" w:hanging="360"/>
+      </w:pPr>
+      <w:rPr>
+        <w:rFonts w:ascii="Courier New" w:hAnsi="Courier New" w:cs="Courier New" w:hint="default"/>
+      </w:rPr>
+    </w:lvl>
+    <w:lvl w:ilvl="8" w:tplc="04090005" w:tentative="1">
+      <w:start w:val="1"/>
+      <w:numFmt w:val="bullet"/>
+      <w:lvlText w:val=""/>
+      <w:lvlJc w:val="left"/>
+      <w:pPr>
+        <w:ind w:left="6480" w:hanging="360"/>
+      </w:pPr>
+      <w:rPr>
+        <w:rFonts w:ascii="Wingdings" w:hAnsi="Wingdings" w:hint="default"/>
+      </w:rPr>
+    </w:lvl>
+  </w:abstractNum>
+  <w:abstractNum w:abstractNumId="4" w15:restartNumberingAfterBreak="0">
+    <w:nsid w:val="40931532"/>
+    <w:multiLevelType w:val="hybridMultilevel"/>
+    <w:tmpl w:val="877889D2"/>
+    <w:lvl w:ilvl="0" w:tplc="04090001">
+      <w:start w:val="1"/>
+      <w:numFmt w:val="bullet"/>
+      <w:lvlText w:val=""/>
+      <w:lvlJc w:val="left"/>
+      <w:pPr>
+        <w:ind w:left="720" w:hanging="360"/>
+      </w:pPr>
+      <w:rPr>
+        <w:rFonts w:ascii="Symbol" w:hAnsi="Symbol" w:hint="default"/>
+      </w:rPr>
+    </w:lvl>
+    <w:lvl w:ilvl="1" w:tplc="04090003" w:tentative="1">
+      <w:start w:val="1"/>
+      <w:numFmt w:val="bullet"/>
+      <w:lvlText w:val="o"/>
+      <w:lvlJc w:val="left"/>
+      <w:pPr>
+        <w:ind w:left="1440" w:hanging="360"/>
+      </w:pPr>
+      <w:rPr>
+        <w:rFonts w:ascii="Courier New" w:hAnsi="Courier New" w:cs="Courier New" w:hint="default"/>
+      </w:rPr>
+    </w:lvl>
+    <w:lvl w:ilvl="2" w:tplc="04090005" w:tentative="1">
+      <w:start w:val="1"/>
+      <w:numFmt w:val="bullet"/>
+      <w:lvlText w:val=""/>
+      <w:lvlJc w:val="left"/>
+      <w:pPr>
+        <w:ind w:left="2160" w:hanging="360"/>
+      </w:pPr>
+      <w:rPr>
+        <w:rFonts w:ascii="Wingdings" w:hAnsi="Wingdings" w:hint="default"/>
+      </w:rPr>
+    </w:lvl>
+    <w:lvl w:ilvl="3" w:tplc="04090001" w:tentative="1">
+      <w:start w:val="1"/>
+      <w:numFmt w:val="bullet"/>
+      <w:lvlText w:val=""/>
+      <w:lvlJc w:val="left"/>
+      <w:pPr>
+        <w:ind w:left="2880" w:hanging="360"/>
+      </w:pPr>
+      <w:rPr>
+        <w:rFonts w:ascii="Symbol" w:hAnsi="Symbol" w:hint="default"/>
+      </w:rPr>
+    </w:lvl>
+    <w:lvl w:ilvl="4" w:tplc="04090003" w:tentative="1">
+      <w:start w:val="1"/>
+      <w:numFmt w:val="bullet"/>
+      <w:lvlText w:val="o"/>
+      <w:lvlJc w:val="left"/>
+      <w:pPr>
+        <w:ind w:left="3600" w:hanging="360"/>
+      </w:pPr>
+      <w:rPr>
+        <w:rFonts w:ascii="Courier New" w:hAnsi="Courier New" w:cs="Courier New" w:hint="default"/>
+      </w:rPr>
+    </w:lvl>
+    <w:lvl w:ilvl="5" w:tplc="04090005" w:tentative="1">
+      <w:start w:val="1"/>
+      <w:numFmt w:val="bullet"/>
+      <w:lvlText w:val=""/>
+      <w:lvlJc w:val="left"/>
+      <w:pPr>
+        <w:ind w:left="4320" w:hanging="360"/>
+      </w:pPr>
+      <w:rPr>
+        <w:rFonts w:ascii="Wingdings" w:hAnsi="Wingdings" w:hint="default"/>
+      </w:rPr>
+    </w:lvl>
+    <w:lvl w:ilvl="6" w:tplc="04090001" w:tentative="1">
+      <w:start w:val="1"/>
+      <w:numFmt w:val="bullet"/>
+      <w:lvlText w:val=""/>
+      <w:lvlJc w:val="left"/>
+      <w:pPr>
+        <w:ind w:left="5040" w:hanging="360"/>
+      </w:pPr>
+      <w:rPr>
+        <w:rFonts w:ascii="Symbol" w:hAnsi="Symbol" w:hint="default"/>
+      </w:rPr>
+    </w:lvl>
+    <w:lvl w:ilvl="7" w:tplc="04090003" w:tentative="1">
+      <w:start w:val="1"/>
+      <w:numFmt w:val="bullet"/>
+      <w:lvlText w:val="o"/>
+      <w:lvlJc w:val="left"/>
+      <w:pPr>
+        <w:ind w:left="5760" w:hanging="360"/>
+      </w:pPr>
+      <w:rPr>
+        <w:rFonts w:ascii="Courier New" w:hAnsi="Courier New" w:cs="Courier New" w:hint="default"/>
+      </w:rPr>
+    </w:lvl>
+    <w:lvl w:ilvl="8" w:tplc="04090005" w:tentative="1">
+      <w:start w:val="1"/>
+      <w:numFmt w:val="bullet"/>
+      <w:lvlText w:val=""/>
+      <w:lvlJc w:val="left"/>
+      <w:pPr>
+        <w:ind w:left="6480" w:hanging="360"/>
+      </w:pPr>
+      <w:rPr>
+        <w:rFonts w:ascii="Wingdings" w:hAnsi="Wingdings" w:hint="default"/>
+      </w:rPr>
+    </w:lvl>
+  </w:abstractNum>
+  <w:abstractNum w:abstractNumId="5" w15:restartNumberingAfterBreak="0">
+    <w:nsid w:val="4C57604B"/>
+    <w:multiLevelType w:val="hybridMultilevel"/>
+    <w:tmpl w:val="0E5634B6"/>
+    <w:lvl w:ilvl="0" w:tplc="04090001">
+      <w:start w:val="1"/>
+      <w:numFmt w:val="bullet"/>
+      <w:lvlText w:val=""/>
+      <w:lvlJc w:val="left"/>
+      <w:pPr>
+        <w:ind w:left="720" w:hanging="360"/>
+      </w:pPr>
+      <w:rPr>
+        <w:rFonts w:ascii="Symbol" w:hAnsi="Symbol" w:hint="default"/>
+      </w:rPr>
+    </w:lvl>
+    <w:lvl w:ilvl="1" w:tplc="04090003">
+      <w:start w:val="1"/>
+      <w:numFmt w:val="bullet"/>
+      <w:lvlText w:val="o"/>
+      <w:lvlJc w:val="left"/>
+      <w:pPr>
+        <w:ind w:left="1440" w:hanging="360"/>
+      </w:pPr>
+      <w:rPr>
+        <w:rFonts w:ascii="Courier New" w:hAnsi="Courier New" w:cs="Courier New" w:hint="default"/>
+      </w:rPr>
+    </w:lvl>
+    <w:lvl w:ilvl="2" w:tplc="04090005" w:tentative="1">
+      <w:start w:val="1"/>
+      <w:numFmt w:val="bullet"/>
+      <w:lvlText w:val=""/>
+      <w:lvlJc w:val="left"/>
+      <w:pPr>
+        <w:ind w:left="2160" w:hanging="360"/>
+      </w:pPr>
+      <w:rPr>
+        <w:rFonts w:ascii="Wingdings" w:hAnsi="Wingdings" w:hint="default"/>
+      </w:rPr>
+    </w:lvl>
+    <w:lvl w:ilvl="3" w:tplc="04090001" w:tentative="1">
+      <w:start w:val="1"/>
+      <w:numFmt w:val="bullet"/>
+      <w:lvlText w:val=""/>
+      <w:lvlJc w:val="left"/>
+      <w:pPr>
+        <w:ind w:left="2880" w:hanging="360"/>
+      </w:pPr>
+      <w:rPr>
+        <w:rFonts w:ascii="Symbol" w:hAnsi="Symbol" w:hint="default"/>
+      </w:rPr>
+    </w:lvl>
+    <w:lvl w:ilvl="4" w:tplc="04090003" w:tentative="1">
+      <w:start w:val="1"/>
+      <w:numFmt w:val="bullet"/>
+      <w:lvlText w:val="o"/>
+      <w:lvlJc w:val="left"/>
+      <w:pPr>
+        <w:ind w:left="3600" w:hanging="360"/>
+      </w:pPr>
+      <w:rPr>
+        <w:rFonts w:ascii="Courier New" w:hAnsi="Courier New" w:cs="Courier New" w:hint="default"/>
+      </w:rPr>
+    </w:lvl>
+    <w:lvl w:ilvl="5" w:tplc="04090005" w:tentative="1">
+      <w:start w:val="1"/>
+      <w:numFmt w:val="bullet"/>
+      <w:lvlText w:val=""/>
+      <w:lvlJc w:val="left"/>
+      <w:pPr>
+        <w:ind w:left="4320" w:hanging="360"/>
+      </w:pPr>
+      <w:rPr>
+        <w:rFonts w:ascii="Wingdings" w:hAnsi="Wingdings" w:hint="default"/>
+      </w:rPr>
+    </w:lvl>
+    <w:lvl w:ilvl="6" w:tplc="04090001" w:tentative="1">
+      <w:start w:val="1"/>
+      <w:numFmt w:val="bullet"/>
+      <w:lvlText w:val=""/>
+      <w:lvlJc w:val="left"/>
+      <w:pPr>
+        <w:ind w:left="5040" w:hanging="360"/>
+      </w:pPr>
+      <w:rPr>
+        <w:rFonts w:ascii="Symbol" w:hAnsi="Symbol" w:hint="default"/>
+      </w:rPr>
+    </w:lvl>
+    <w:lvl w:ilvl="7" w:tplc="04090003" w:tentative="1">
+      <w:start w:val="1"/>
+      <w:numFmt w:val="bullet"/>
+      <w:lvlText w:val="o"/>
+      <w:lvlJc w:val="left"/>
+      <w:pPr>
+        <w:ind w:left="5760" w:hanging="360"/>
+      </w:pPr>
+      <w:rPr>
+        <w:rFonts w:ascii="Courier New" w:hAnsi="Courier New" w:cs="Courier New" w:hint="default"/>
+      </w:rPr>
+    </w:lvl>
+    <w:lvl w:ilvl="8" w:tplc="04090005" w:tentative="1">
+      <w:start w:val="1"/>
+      <w:numFmt w:val="bullet"/>
+      <w:lvlText w:val=""/>
+      <w:lvlJc w:val="left"/>
+      <w:pPr>
+        <w:ind w:left="6480" w:hanging="360"/>
+      </w:pPr>
+      <w:rPr>
+        <w:rFonts w:ascii="Wingdings" w:hAnsi="Wingdings" w:hint="default"/>
+      </w:rPr>
+    </w:lvl>
+  </w:abstractNum>
+  <w:abstractNum w:abstractNumId="6" w15:restartNumberingAfterBreak="0">
+    <w:nsid w:val="650D7934"/>
+    <w:multiLevelType w:val="hybridMultilevel"/>
+    <w:tmpl w:val="3A6E1F98"/>
+    <w:lvl w:ilvl="0" w:tplc="04090001">
+      <w:start w:val="1"/>
+      <w:numFmt w:val="bullet"/>
+      <w:lvlText w:val=""/>
+      <w:lvlJc w:val="left"/>
+      <w:pPr>
+        <w:ind w:left="720" w:hanging="360"/>
+      </w:pPr>
+      <w:rPr>
+        <w:rFonts w:ascii="Symbol" w:hAnsi="Symbol" w:hint="default"/>
+      </w:rPr>
+    </w:lvl>
+    <w:lvl w:ilvl="1" w:tplc="0409000D">
+      <w:start w:val="1"/>
+      <w:numFmt w:val="bullet"/>
+      <w:lvlText w:val=""/>
+      <w:lvlJc w:val="left"/>
+      <w:pPr>
+        <w:ind w:left="1440" w:hanging="360"/>
+      </w:pPr>
+      <w:rPr>
+        <w:rFonts w:ascii="Wingdings" w:hAnsi="Wingdings" w:hint="default"/>
+      </w:rPr>
+    </w:lvl>
+    <w:lvl w:ilvl="2" w:tplc="04090005" w:tentative="1">
+      <w:start w:val="1"/>
+      <w:numFmt w:val="bullet"/>
+      <w:lvlText w:val=""/>
+      <w:lvlJc w:val="left"/>
+      <w:pPr>
+        <w:ind w:left="2160" w:hanging="360"/>
+      </w:pPr>
+      <w:rPr>
+        <w:rFonts w:ascii="Wingdings" w:hAnsi="Wingdings" w:hint="default"/>
+      </w:rPr>
+    </w:lvl>
+    <w:lvl w:ilvl="3" w:tplc="04090001" w:tentative="1">
+      <w:start w:val="1"/>
+      <w:numFmt w:val="bullet"/>
+      <w:lvlText w:val=""/>
+      <w:lvlJc w:val="left"/>
+      <w:pPr>
+        <w:ind w:left="2880" w:hanging="360"/>
+      </w:pPr>
+      <w:rPr>
+        <w:rFonts w:ascii="Symbol" w:hAnsi="Symbol" w:hint="default"/>
+      </w:rPr>
+    </w:lvl>
+    <w:lvl w:ilvl="4" w:tplc="04090003" w:tentative="1">
+      <w:start w:val="1"/>
+      <w:numFmt w:val="bullet"/>
+      <w:lvlText w:val="o"/>
+      <w:lvlJc w:val="left"/>
+      <w:pPr>
+        <w:ind w:left="3600" w:hanging="360"/>
+      </w:pPr>
+      <w:rPr>
+        <w:rFonts w:ascii="Courier New" w:hAnsi="Courier New" w:cs="Courier New" w:hint="default"/>
+      </w:rPr>
+    </w:lvl>
+    <w:lvl w:ilvl="5" w:tplc="04090005" w:tentative="1">
+      <w:start w:val="1"/>
+      <w:numFmt w:val="bullet"/>
+      <w:lvlText w:val=""/>
+      <w:lvlJc w:val="left"/>
+      <w:pPr>
+        <w:ind w:left="4320" w:hanging="360"/>
+      </w:pPr>
+      <w:rPr>
+        <w:rFonts w:ascii="Wingdings" w:hAnsi="Wingdings" w:hint="default"/>
+      </w:rPr>
+    </w:lvl>
+    <w:lvl w:ilvl="6" w:tplc="04090001" w:tentative="1">
+      <w:start w:val="1"/>
+      <w:numFmt w:val="bullet"/>
+      <w:lvlText w:val=""/>
+      <w:lvlJc w:val="left"/>
+      <w:pPr>
+        <w:ind w:left="5040" w:hanging="360"/>
+      </w:pPr>
+      <w:rPr>
+        <w:rFonts w:ascii="Symbol" w:hAnsi="Symbol" w:hint="default"/>
+      </w:rPr>
+    </w:lvl>
+    <w:lvl w:ilvl="7" w:tplc="04090003" w:tentative="1">
+      <w:start w:val="1"/>
+      <w:numFmt w:val="bullet"/>
+      <w:lvlText w:val="o"/>
+      <w:lvlJc w:val="left"/>
+      <w:pPr>
+        <w:ind w:left="5760" w:hanging="360"/>
+      </w:pPr>
+      <w:rPr>
+        <w:rFonts w:ascii="Courier New" w:hAnsi="Courier New" w:cs="Courier New" w:hint="default"/>
+      </w:rPr>
+    </w:lvl>
+    <w:lvl w:ilvl="8" w:tplc="04090005" w:tentative="1">
+      <w:start w:val="1"/>
+      <w:numFmt w:val="bullet"/>
+      <w:lvlText w:val=""/>
+      <w:lvlJc w:val="left"/>
+      <w:pPr>
+        <w:ind w:left="6480" w:hanging="360"/>
+      </w:pPr>
+      <w:rPr>
+        <w:rFonts w:ascii="Wingdings" w:hAnsi="Wingdings" w:hint="default"/>
+      </w:rPr>
+    </w:lvl>
+  </w:abstractNum>
+  <w:abstractNum w:abstractNumId="7" w15:restartNumberingAfterBreak="0">
+    <w:nsid w:val="72CA132B"/>
+    <w:multiLevelType w:val="hybridMultilevel"/>
+    <w:tmpl w:val="00BEDFC6"/>
+    <w:lvl w:ilvl="0" w:tplc="04090001">
+      <w:start w:val="1"/>
+      <w:numFmt w:val="bullet"/>
+      <w:lvlText w:val=""/>
+      <w:lvlJc w:val="left"/>
+      <w:pPr>
+        <w:ind w:left="720" w:hanging="360"/>
+      </w:pPr>
+      <w:rPr>
+        <w:rFonts w:ascii="Symbol" w:hAnsi="Symbol" w:hint="default"/>
+      </w:rPr>
+    </w:lvl>
+    <w:lvl w:ilvl="1" w:tplc="04090003" w:tentative="1">
+      <w:start w:val="1"/>
+      <w:numFmt w:val="bullet"/>
+      <w:lvlText w:val="o"/>
+      <w:lvlJc w:val="left"/>
+      <w:pPr>
+        <w:ind w:left="1440" w:hanging="360"/>
+      </w:pPr>
+      <w:rPr>
+        <w:rFonts w:ascii="Courier New" w:hAnsi="Courier New" w:cs="Courier New" w:hint="default"/>
+      </w:rPr>
+    </w:lvl>
+    <w:lvl w:ilvl="2" w:tplc="04090005" w:tentative="1">
+      <w:start w:val="1"/>
+      <w:numFmt w:val="bullet"/>
+      <w:lvlText w:val=""/>
+      <w:lvlJc w:val="left"/>
+      <w:pPr>
+        <w:ind w:left="2160" w:hanging="360"/>
+      </w:pPr>
+      <w:rPr>
+        <w:rFonts w:ascii="Wingdings" w:hAnsi="Wingdings" w:hint="default"/>
+      </w:rPr>
+    </w:lvl>
+    <w:lvl w:ilvl="3" w:tplc="04090001" w:tentative="1">
+      <w:start w:val="1"/>
+      <w:numFmt w:val="bullet"/>
+      <w:lvlText w:val=""/>
+      <w:lvlJc w:val="left"/>
+      <w:pPr>
+        <w:ind w:left="2880" w:hanging="360"/>
+      </w:pPr>
+      <w:rPr>
+        <w:rFonts w:ascii="Symbol" w:hAnsi="Symbol" w:hint="default"/>
+      </w:rPr>
+    </w:lvl>
+    <w:lvl w:ilvl="4" w:tplc="04090003" w:tentative="1">
+      <w:start w:val="1"/>
+      <w:numFmt w:val="bullet"/>
+      <w:lvlText w:val="o"/>
+      <w:lvlJc w:val="left"/>
+      <w:pPr>
+        <w:ind w:left="3600" w:hanging="360"/>
+      </w:pPr>
+      <w:rPr>
+        <w:rFonts w:ascii="Courier New" w:hAnsi="Courier New" w:cs="Courier New" w:hint="default"/>
+      </w:rPr>
+    </w:lvl>
+    <w:lvl w:ilvl="5" w:tplc="04090005" w:tentative="1">
+      <w:start w:val="1"/>
+      <w:numFmt w:val="bullet"/>
+      <w:lvlText w:val=""/>
+      <w:lvlJc w:val="left"/>
+      <w:pPr>
+        <w:ind w:left="4320" w:hanging="360"/>
+      </w:pPr>
+      <w:rPr>
+        <w:rFonts w:ascii="Wingdings" w:hAnsi="Wingdings" w:hint="default"/>
+      </w:rPr>
+    </w:lvl>
+    <w:lvl w:ilvl="6" w:tplc="04090001" w:tentative="1">
+      <w:start w:val="1"/>
+      <w:numFmt w:val="bullet"/>
+      <w:lvlText w:val=""/>
+      <w:lvlJc w:val="left"/>
+      <w:pPr>
+        <w:ind w:left="5040" w:hanging="360"/>
+      </w:pPr>
+      <w:rPr>
+        <w:rFonts w:ascii="Symbol" w:hAnsi="Symbol" w:hint="default"/>
+      </w:rPr>
+    </w:lvl>
+    <w:lvl w:ilvl="7" w:tplc="04090003" w:tentative="1">
+      <w:start w:val="1"/>
+      <w:numFmt w:val="bullet"/>
+      <w:lvlText w:val="o"/>
+      <w:lvlJc w:val="left"/>
+      <w:pPr>
+        <w:ind w:left="5760" w:hanging="360"/>
+      </w:pPr>
+      <w:rPr>
+        <w:rFonts w:ascii="Courier New" w:hAnsi="Courier New" w:cs="Courier New" w:hint="default"/>
+      </w:rPr>
+    </w:lvl>
+    <w:lvl w:ilvl="8" w:tplc="04090005" w:tentative="1">
+      <w:start w:val="1"/>
+      <w:numFmt w:val="bullet"/>
+      <w:lvlText w:val=""/>
+      <w:lvlJc w:val="left"/>
+      <w:pPr>
+        <w:ind w:left="6480" w:hanging="360"/>
+      </w:pPr>
+      <w:rPr>
+        <w:rFonts w:ascii="Wingdings" w:hAnsi="Wingdings" w:hint="default"/>
+      </w:rPr>
+    </w:lvl>
+  </w:abstractNum>
   <w:num w:numId="1">
+    <w:abstractNumId w:val="2"/>
+  </w:num>
+  <w:num w:numId="2">
+    <w:abstractNumId w:val="1"/>
+  </w:num>
+  <w:num w:numId="3">
     <w:abstractNumId w:val="0"/>
+  </w:num>
+  <w:num w:numId="4">
+    <w:abstractNumId w:val="7"/>
+  </w:num>
+  <w:num w:numId="5">
+    <w:abstractNumId w:val="4"/>
+  </w:num>
+  <w:num w:numId="6">
+    <w:abstractNumId w:val="3"/>
+  </w:num>
+  <w:num w:numId="7">
+    <w:abstractNumId w:val="5"/>
+  </w:num>
+  <w:num w:numId="8">
+    <w:abstractNumId w:val="6"/>
   </w:num>
 </w:numbering>
 </file>

</xml_diff>

<commit_message>
DIBs almost done 26th dec
</commit_message>
<xml_diff>
--- a/17 ... Chapter 15 Device Independent BitMaps/Chapter 17 Device Independent BitMaps.docx
+++ b/17 ... Chapter 15 Device Independent BitMaps/Chapter 17 Device Independent BitMaps.docx
@@ -1110,6 +1110,9 @@
     </w:p>
     <w:p>
       <w:r>
+        <w:rPr>
+          <w:noProof/>
+        </w:rPr>
         <w:drawing>
           <wp:inline distT="0" distB="0" distL="0" distR="0" wp14:anchorId="1F5C9A3B" wp14:editId="7D48346F">
             <wp:extent cx="3291840" cy="432690"/>
@@ -1217,6 +1220,9 @@
     <w:p/>
     <w:p>
       <w:r>
+        <w:rPr>
+          <w:noProof/>
+        </w:rPr>
         <w:lastRenderedPageBreak/>
         <w:drawing>
           <wp:inline distT="0" distB="0" distL="0" distR="0" wp14:anchorId="0628DD30" wp14:editId="37762AAA">
@@ -2162,6 +2168,9 @@
     </w:p>
     <w:p>
       <w:r>
+        <w:rPr>
+          <w:noProof/>
+        </w:rPr>
         <w:drawing>
           <wp:inline distT="0" distB="0" distL="0" distR="0" wp14:anchorId="42CBE1EA" wp14:editId="5A9ABC72">
             <wp:extent cx="5943600" cy="4916170"/>
@@ -2374,6 +2383,9 @@
     </w:p>
     <w:p>
       <w:r>
+        <w:rPr>
+          <w:noProof/>
+        </w:rPr>
         <w:drawing>
           <wp:inline distT="0" distB="0" distL="0" distR="0" wp14:anchorId="3EE69098" wp14:editId="3533F599">
             <wp:extent cx="4945075" cy="399410"/>
@@ -3040,7 +3052,457 @@
       </w:r>
     </w:p>
     <w:p/>
-    <w:p/>
+    <w:p>
+      <w:pPr>
+        <w:pStyle w:val="Style2"/>
+      </w:pPr>
+      <w:r>
+        <w:t>Pixels per Meter: Revealing Real-World Dimensions</w:t>
+      </w:r>
+    </w:p>
+    <w:p>
+      <w:r>
+        <w:t xml:space="preserve">The </w:t>
+      </w:r>
+      <w:r>
+        <w:rPr>
+          <w:color w:val="0000FF"/>
+        </w:rPr>
+        <w:t xml:space="preserve">"biXPelsPerMeter" </w:t>
+      </w:r>
+      <w:r>
+        <w:t xml:space="preserve">and </w:t>
+      </w:r>
+      <w:r>
+        <w:rPr>
+          <w:color w:val="0000FF"/>
+        </w:rPr>
+        <w:t xml:space="preserve">"biYPelsPerMeter" </w:t>
+      </w:r>
+      <w:r>
+        <w:t>fields in a DIB file provide clues about the intended physical size of the image, similar to how we measure a photograph in inches or centimeters.</w:t>
+      </w:r>
+    </w:p>
+    <w:p>
+      <w:r>
+        <w:t>To understand these fields, imagine a flexible ruler where each tiny mark represents a pixel. This virtual ruler extends for a whole meter, and the fields tell us how many pixels fit in that meter.</w:t>
+      </w:r>
+    </w:p>
+    <w:p>
+      <w:r>
+        <w:t>While Windows doesn't pay much attention to these fields by default, some specialized image programs can use this information to make sure the image is displayed or scaled accurately.</w:t>
+      </w:r>
+    </w:p>
+    <w:p>
+      <w:r>
+        <w:t>In simpler terms, these fields give us an idea of how many pixels should be in a meter of physical space in the image. Although Windows doesn't use this information much, other programs that work with images may find it helpful to show or resize the image correctly.</w:t>
+      </w:r>
+    </w:p>
+    <w:p>
+      <w:r>
+        <w:t>Common Values:</w:t>
+      </w:r>
+    </w:p>
+    <w:p>
+      <w:pPr>
+        <w:pStyle w:val="ListParagraph"/>
+        <w:numPr>
+          <w:ilvl w:val="0"/>
+          <w:numId w:val="23"/>
+        </w:numPr>
+      </w:pPr>
+      <w:r>
+        <w:rPr>
+          <w:color w:val="CC00FF"/>
+        </w:rPr>
+        <w:t xml:space="preserve">0: </w:t>
+      </w:r>
+      <w:r>
+        <w:t>No suggested real-world size, leaving it open to interpretation.</w:t>
+      </w:r>
+    </w:p>
+    <w:p>
+      <w:pPr>
+        <w:pStyle w:val="ListParagraph"/>
+        <w:numPr>
+          <w:ilvl w:val="0"/>
+          <w:numId w:val="22"/>
+        </w:numPr>
+      </w:pPr>
+      <w:r>
+        <w:rPr>
+          <w:color w:val="CC00FF"/>
+        </w:rPr>
+        <w:t xml:space="preserve">2835: </w:t>
+      </w:r>
+      <w:r>
+        <w:t>A common value, roughly equivalent to 72 dots per inch, often used for video displays.</w:t>
+      </w:r>
+    </w:p>
+    <w:p>
+      <w:pPr>
+        <w:pStyle w:val="ListParagraph"/>
+        <w:numPr>
+          <w:ilvl w:val="0"/>
+          <w:numId w:val="22"/>
+        </w:numPr>
+      </w:pPr>
+      <w:r>
+        <w:rPr>
+          <w:color w:val="CC00FF"/>
+        </w:rPr>
+        <w:t xml:space="preserve">11811: </w:t>
+      </w:r>
+      <w:r>
+        <w:t>Represents a resolution of 300 dots per inch, frequently encountered in the realm of printing.</w:t>
+      </w:r>
+    </w:p>
+    <w:p/>
+    <w:p>
+      <w:pPr>
+        <w:pStyle w:val="Style2"/>
+      </w:pPr>
+      <w:r>
+        <w:t>Tailoring the Color Palette: The Power of biClrUsed</w:t>
+      </w:r>
+    </w:p>
+    <w:p>
+      <w:r>
+        <w:rPr>
+          <w:color w:val="0000FF"/>
+        </w:rPr>
+        <w:t xml:space="preserve">Curating the Colors: </w:t>
+      </w:r>
+      <w:r>
+        <w:t>This field wields considerable influence over the composition of the color table, playing a key role in both image size and visual possibilities.</w:t>
+      </w:r>
+    </w:p>
+    <w:p>
+      <w:r>
+        <w:rPr>
+          <w:color w:val="0000FF"/>
+        </w:rPr>
+        <w:t xml:space="preserve">Color Table Minimalism (4-bit and 8-bit DIBs): </w:t>
+      </w:r>
+      <w:r>
+        <w:t>By setting biClrUsed to a non-zero value, one can craft a more compact color table, potentially trimming the overall image size.</w:t>
+      </w:r>
+    </w:p>
+    <w:p>
+      <w:r>
+        <w:rPr>
+          <w:color w:val="0000FF"/>
+        </w:rPr>
+        <w:t xml:space="preserve">Custom Palettes for Limited Displays (16-bit, 24-bit, 32-bit DIBs): </w:t>
+      </w:r>
+      <w:r>
+        <w:t>In these high-color-depth formats, biClrUsed sheds its space-saving role and instead reveals the size of a custom color palette. This palette can be employed by programs to gracefully display the image on devices with a restricted color range, such as 256-color displays.</w:t>
+      </w:r>
+    </w:p>
+    <w:p/>
+    <w:p/>
+    <w:p>
+      <w:pPr>
+        <w:pStyle w:val="Style2"/>
+      </w:pPr>
+      <w:r>
+        <w:t>Essential Guidelines:</w:t>
+      </w:r>
+    </w:p>
+    <w:p>
+      <w:r>
+        <w:t>A value of 0 indicates that there is a complete color table, and its size is determined by the "biBitCount" field.</w:t>
+      </w:r>
+    </w:p>
+    <w:p>
+      <w:r>
+        <w:t>Non-zero values indicate a more selective color table, which can result in space savings or adaptability for displays with limited color capabilities.</w:t>
+      </w:r>
+    </w:p>
+    <w:p>
+      <w:pPr>
+        <w:pStyle w:val="Style2"/>
+      </w:pPr>
+    </w:p>
+    <w:p>
+      <w:pPr>
+        <w:pStyle w:val="Style2"/>
+      </w:pPr>
+      <w:r>
+        <w:t>Windows 95's Colorful Twist:</w:t>
+      </w:r>
+    </w:p>
+    <w:p>
+      <w:r>
+        <w:t>Unlocking Flexibility: With Windows 95, 24-bit DIBs gained the ability to embrace color tables, a feature previously forbidden in earlier DIB formats. This opened doors for greater customization and compatibility, especially when working with devices or programs that might have color limitations.</w:t>
+      </w:r>
+    </w:p>
+    <w:p/>
+    <w:p>
+      <w:pPr>
+        <w:pStyle w:val="Style2"/>
+      </w:pPr>
+      <w:r>
+        <w:t>Understanding DIBs (Device-Independent Bitmaps):</w:t>
+      </w:r>
+    </w:p>
+    <w:p>
+      <w:r>
+        <w:t>Key Points:</w:t>
+      </w:r>
+    </w:p>
+    <w:p>
+      <w:pPr>
+        <w:pStyle w:val="ListParagraph"/>
+        <w:numPr>
+          <w:ilvl w:val="0"/>
+          <w:numId w:val="26"/>
+        </w:numPr>
+      </w:pPr>
+      <w:r>
+        <w:t>DIBs store image data in a way that works across different devices.</w:t>
+      </w:r>
+    </w:p>
+    <w:p>
+      <w:pPr>
+        <w:pStyle w:val="ListParagraph"/>
+        <w:numPr>
+          <w:ilvl w:val="0"/>
+          <w:numId w:val="26"/>
+        </w:numPr>
+      </w:pPr>
+      <w:r>
+        <w:t>They have a header and a color table (sometimes).</w:t>
+      </w:r>
+    </w:p>
+    <w:p>
+      <w:pPr>
+        <w:pStyle w:val="ListParagraph"/>
+        <w:numPr>
+          <w:ilvl w:val="0"/>
+          <w:numId w:val="26"/>
+        </w:numPr>
+      </w:pPr>
+      <w:r>
+        <w:t>The header tells you important details about the image.</w:t>
+      </w:r>
+    </w:p>
+    <w:p>
+      <w:pPr>
+        <w:pStyle w:val="ListParagraph"/>
+        <w:numPr>
+          <w:ilvl w:val="0"/>
+          <w:numId w:val="26"/>
+        </w:numPr>
+      </w:pPr>
+      <w:r>
+        <w:t>The color table translates pixel values into actual colors.</w:t>
+      </w:r>
+    </w:p>
+    <w:p>
+      <w:r>
+        <w:t>Important Fields in the Header:</w:t>
+      </w:r>
+    </w:p>
+    <w:p>
+      <w:pPr>
+        <w:pStyle w:val="ListParagraph"/>
+        <w:numPr>
+          <w:ilvl w:val="0"/>
+          <w:numId w:val="27"/>
+        </w:numPr>
+      </w:pPr>
+      <w:r>
+        <w:rPr>
+          <w:color w:val="0000FF"/>
+        </w:rPr>
+        <w:t xml:space="preserve">biClrUsed: </w:t>
+      </w:r>
+      <w:r>
+        <w:t>This field tells you how many colors are in the color table.</w:t>
+      </w:r>
+    </w:p>
+    <w:p>
+      <w:pPr>
+        <w:pStyle w:val="ListParagraph"/>
+        <w:numPr>
+          <w:ilvl w:val="0"/>
+          <w:numId w:val="27"/>
+        </w:numPr>
+      </w:pPr>
+      <w:r>
+        <w:t>For 1-bit DIBs, it's always 0 or 2 (meaning 2 colors).</w:t>
+      </w:r>
+    </w:p>
+    <w:p>
+      <w:pPr>
+        <w:pStyle w:val="ListParagraph"/>
+        <w:numPr>
+          <w:ilvl w:val="0"/>
+          <w:numId w:val="27"/>
+        </w:numPr>
+      </w:pPr>
+      <w:r>
+        <w:t>For 4-bit DIBs, it's usually 0 or 16 (16 colors), but it can be less.</w:t>
+      </w:r>
+    </w:p>
+    <w:p>
+      <w:pPr>
+        <w:pStyle w:val="ListParagraph"/>
+        <w:numPr>
+          <w:ilvl w:val="0"/>
+          <w:numId w:val="27"/>
+        </w:numPr>
+      </w:pPr>
+      <w:r>
+        <w:t>For 8-bit DIBs, it's usually 0 or 256 (256 colors), but it can be less.</w:t>
+      </w:r>
+    </w:p>
+    <w:p>
+      <w:pPr>
+        <w:pStyle w:val="ListParagraph"/>
+        <w:numPr>
+          <w:ilvl w:val="0"/>
+          <w:numId w:val="27"/>
+        </w:numPr>
+      </w:pPr>
+      <w:r>
+        <w:t>For 16-bit, 24-bit, and 32-bit DIBs, it's usually 0 (no color table).</w:t>
+      </w:r>
+    </w:p>
+    <w:p>
+      <w:pPr>
+        <w:pStyle w:val="ListParagraph"/>
+        <w:numPr>
+          <w:ilvl w:val="0"/>
+          <w:numId w:val="27"/>
+        </w:numPr>
+      </w:pPr>
+      <w:r>
+        <w:rPr>
+          <w:color w:val="0000FF"/>
+        </w:rPr>
+        <w:t xml:space="preserve">biClrImportant: </w:t>
+      </w:r>
+      <w:r>
+        <w:t>This field is less important than biClrUsed. It usually tells you which colors are most important for a good image, but it's not always used.</w:t>
+      </w:r>
+    </w:p>
+    <w:p>
+      <w:r>
+        <w:t>Color Table:</w:t>
+      </w:r>
+    </w:p>
+    <w:p>
+      <w:pPr>
+        <w:pStyle w:val="ListParagraph"/>
+        <w:numPr>
+          <w:ilvl w:val="0"/>
+          <w:numId w:val="28"/>
+        </w:numPr>
+      </w:pPr>
+      <w:r>
+        <w:t>The color table is like a dictionary for pixel values.</w:t>
+      </w:r>
+    </w:p>
+    <w:p>
+      <w:pPr>
+        <w:pStyle w:val="ListParagraph"/>
+        <w:numPr>
+          <w:ilvl w:val="0"/>
+          <w:numId w:val="28"/>
+        </w:numPr>
+      </w:pPr>
+      <w:r>
+        <w:t>Each entry in the table tells you the real color that a pixel value stands for.</w:t>
+      </w:r>
+    </w:p>
+    <w:p>
+      <w:pPr>
+        <w:pStyle w:val="ListParagraph"/>
+        <w:numPr>
+          <w:ilvl w:val="0"/>
+          <w:numId w:val="28"/>
+        </w:numPr>
+      </w:pPr>
+      <w:r>
+        <w:t>Not all DIBs have color tables (like 24-bit and 32-bit DIBs usually don't).</w:t>
+      </w:r>
+    </w:p>
+    <w:p/>
+    <w:p/>
+    <w:p>
+      <w:r>
+        <w:lastRenderedPageBreak/>
+        <w:t>Pixel Data:</w:t>
+      </w:r>
+    </w:p>
+    <w:p>
+      <w:pPr>
+        <w:pStyle w:val="ListParagraph"/>
+        <w:numPr>
+          <w:ilvl w:val="0"/>
+          <w:numId w:val="29"/>
+        </w:numPr>
+      </w:pPr>
+      <w:r>
+        <w:t>The pixel data is the actual image information, stored as a bunch of numbers.</w:t>
+      </w:r>
+    </w:p>
+    <w:p>
+      <w:pPr>
+        <w:pStyle w:val="ListParagraph"/>
+        <w:numPr>
+          <w:ilvl w:val="0"/>
+          <w:numId w:val="29"/>
+        </w:numPr>
+      </w:pPr>
+      <w:r>
+        <w:t>The way the pixel data is organized depends on the DIB's color depth (how many bits per pixel).</w:t>
+      </w:r>
+    </w:p>
+    <w:p/>
+    <w:p>
+      <w:r>
+        <w:t>Additional Notes:</w:t>
+      </w:r>
+    </w:p>
+    <w:p>
+      <w:pPr>
+        <w:pStyle w:val="ListParagraph"/>
+        <w:numPr>
+          <w:ilvl w:val="0"/>
+          <w:numId w:val="30"/>
+        </w:numPr>
+      </w:pPr>
+      <w:r>
+        <w:t>Windows 95 made a change: 24-bit DIBs can now have color tables (but older programs might not expect it).</w:t>
+      </w:r>
+    </w:p>
+    <w:p>
+      <w:pPr>
+        <w:pStyle w:val="ListParagraph"/>
+        <w:numPr>
+          <w:ilvl w:val="0"/>
+          <w:numId w:val="30"/>
+        </w:numPr>
+      </w:pPr>
+      <w:r>
+        <w:t>The biClrImportant field can be useful for displaying multiple DIBs on 256-color displays.</w:t>
+      </w:r>
+    </w:p>
+    <w:p>
+      <w:pPr>
+        <w:pStyle w:val="ListParagraph"/>
+        <w:numPr>
+          <w:ilvl w:val="0"/>
+          <w:numId w:val="30"/>
+        </w:numPr>
+      </w:pPr>
+      <w:r>
+        <w:t>The organization of pixel bits is mostly the same as in OS/2-compatible DIBs, except for 16-bit and 32-bit DIBs (which we'll talk about later).</w:t>
+      </w:r>
+    </w:p>
     <w:p/>
     <w:p/>
     <w:sectPr>
@@ -3055,7 +3517,155 @@
 
 <file path=word/numbering.xml><?xml version="1.0" encoding="utf-8"?>
 <w:numbering xmlns:wpc="http://schemas.microsoft.com/office/word/2010/wordprocessingCanvas" xmlns:cx="http://schemas.microsoft.com/office/drawing/2014/chartex" xmlns:cx1="http://schemas.microsoft.com/office/drawing/2015/9/8/chartex" xmlns:cx2="http://schemas.microsoft.com/office/drawing/2015/10/21/chartex" xmlns:cx3="http://schemas.microsoft.com/office/drawing/2016/5/9/chartex" xmlns:cx4="http://schemas.microsoft.com/office/drawing/2016/5/10/chartex" xmlns:cx5="http://schemas.microsoft.com/office/drawing/2016/5/11/chartex" xmlns:cx6="http://schemas.microsoft.com/office/drawing/2016/5/12/chartex" xmlns:cx7="http://schemas.microsoft.com/office/drawing/2016/5/13/chartex" xmlns:cx8="http://schemas.microsoft.com/office/drawing/2016/5/14/chartex" xmlns:mc="http://schemas.openxmlformats.org/markup-compatibility/2006" xmlns:aink="http://schemas.microsoft.com/office/drawing/2016/ink" xmlns:am3d="http://schemas.microsoft.com/office/drawing/2017/model3d" xmlns:o="urn:schemas-microsoft-com:office:office" xmlns:r="http://schemas.openxmlformats.org/officeDocument/2006/relationships" xmlns:m="http://schemas.openxmlformats.org/officeDocument/2006/math" xmlns:v="urn:schemas-microsoft-com:vml" xmlns:wp14="http://schemas.microsoft.com/office/word/2010/wordprocessingDrawing" xmlns:wp="http://schemas.openxmlformats.org/drawingml/2006/wordprocessingDrawing" xmlns:w10="urn:schemas-microsoft-com:office:word" xmlns:w="http://schemas.openxmlformats.org/wordprocessingml/2006/main" xmlns:w14="http://schemas.microsoft.com/office/word/2010/wordml" xmlns:w15="http://schemas.microsoft.com/office/word/2012/wordml" xmlns:w16cex="http://schemas.microsoft.com/office/word/2018/wordml/cex" xmlns:w16cid="http://schemas.microsoft.com/office/word/2016/wordml/cid" xmlns:w16="http://schemas.microsoft.com/office/word/2018/wordml" xmlns:w16sdtdh="http://schemas.microsoft.com/office/word/2020/wordml/sdtdatahash" xmlns:w16se="http://schemas.microsoft.com/office/word/2015/wordml/symex" xmlns:wpg="http://schemas.microsoft.com/office/word/2010/wordprocessingGroup" xmlns:wpi="http://schemas.microsoft.com/office/word/2010/wordprocessingInk" xmlns:wne="http://schemas.microsoft.com/office/word/2006/wordml" xmlns:wps="http://schemas.microsoft.com/office/word/2010/wordprocessingShape" mc:Ignorable="w14 w15 w16se w16cid w16 w16cex w16sdtdh wp14">
+  <w:numPicBullet w:numPicBulletId="0">
+    <w:pict>
+      <v:shapetype id="_x0000_t75" coordsize="21600,21600" o:spt="75" o:preferrelative="t" path="m@4@5l@4@11@9@11@9@5xe" filled="f" stroked="f">
+        <v:stroke joinstyle="miter"/>
+        <v:formulas>
+          <v:f eqn="if lineDrawn pixelLineWidth 0"/>
+          <v:f eqn="sum @0 1 0"/>
+          <v:f eqn="sum 0 0 @1"/>
+          <v:f eqn="prod @2 1 2"/>
+          <v:f eqn="prod @3 21600 pixelWidth"/>
+          <v:f eqn="prod @3 21600 pixelHeight"/>
+          <v:f eqn="sum @0 0 1"/>
+          <v:f eqn="prod @6 1 2"/>
+          <v:f eqn="prod @7 21600 pixelWidth"/>
+          <v:f eqn="sum @8 21600 0"/>
+          <v:f eqn="prod @7 21600 pixelHeight"/>
+          <v:f eqn="sum @10 21600 0"/>
+        </v:formulas>
+        <v:path o:extrusionok="f" gradientshapeok="t" o:connecttype="rect"/>
+        <o:lock v:ext="edit" aspectratio="t"/>
+      </v:shapetype>
+      <v:shape id="_x0000_i1084" type="#_x0000_t75" style="width:468pt;height:468pt" o:bullet="t">
+        <v:imagedata r:id="rId1" o:title="computer_pc_PNG7719[1]"/>
+      </v:shape>
+    </w:pict>
+  </w:numPicBullet>
+  <w:numPicBullet w:numPicBulletId="1">
+    <w:pict>
+      <v:shape id="_x0000_i1085" type="#_x0000_t75" style="width:384pt;height:384pt" o:bullet="t">
+        <v:imagedata r:id="rId2" o:title="Gartoon-Team-Gartoon-Devices-Computer-laptop.512"/>
+      </v:shape>
+    </w:pict>
+  </w:numPicBullet>
   <w:abstractNum w:abstractNumId="0" w15:restartNumberingAfterBreak="0">
+    <w:nsid w:val="01EB435F"/>
+    <w:multiLevelType w:val="hybridMultilevel"/>
+    <w:tmpl w:val="912A8746"/>
+    <w:lvl w:ilvl="0" w:tplc="6BC8318C">
+      <w:start w:val="1"/>
+      <w:numFmt w:val="bullet"/>
+      <w:lvlText w:val=""/>
+      <w:lvlPicBulletId w:val="1"/>
+      <w:lvlJc w:val="left"/>
+      <w:pPr>
+        <w:ind w:left="720" w:hanging="360"/>
+      </w:pPr>
+      <w:rPr>
+        <w:rFonts w:ascii="Symbol" w:hAnsi="Symbol" w:hint="default"/>
+        <w:color w:val="auto"/>
+      </w:rPr>
+    </w:lvl>
+    <w:lvl w:ilvl="1" w:tplc="04090003" w:tentative="1">
+      <w:start w:val="1"/>
+      <w:numFmt w:val="bullet"/>
+      <w:lvlText w:val="o"/>
+      <w:lvlJc w:val="left"/>
+      <w:pPr>
+        <w:ind w:left="1440" w:hanging="360"/>
+      </w:pPr>
+      <w:rPr>
+        <w:rFonts w:ascii="Courier New" w:hAnsi="Courier New" w:cs="Courier New" w:hint="default"/>
+      </w:rPr>
+    </w:lvl>
+    <w:lvl w:ilvl="2" w:tplc="04090005" w:tentative="1">
+      <w:start w:val="1"/>
+      <w:numFmt w:val="bullet"/>
+      <w:lvlText w:val=""/>
+      <w:lvlJc w:val="left"/>
+      <w:pPr>
+        <w:ind w:left="2160" w:hanging="360"/>
+      </w:pPr>
+      <w:rPr>
+        <w:rFonts w:ascii="Wingdings" w:hAnsi="Wingdings" w:hint="default"/>
+      </w:rPr>
+    </w:lvl>
+    <w:lvl w:ilvl="3" w:tplc="04090001" w:tentative="1">
+      <w:start w:val="1"/>
+      <w:numFmt w:val="bullet"/>
+      <w:lvlText w:val=""/>
+      <w:lvlJc w:val="left"/>
+      <w:pPr>
+        <w:ind w:left="2880" w:hanging="360"/>
+      </w:pPr>
+      <w:rPr>
+        <w:rFonts w:ascii="Symbol" w:hAnsi="Symbol" w:hint="default"/>
+      </w:rPr>
+    </w:lvl>
+    <w:lvl w:ilvl="4" w:tplc="04090003" w:tentative="1">
+      <w:start w:val="1"/>
+      <w:numFmt w:val="bullet"/>
+      <w:lvlText w:val="o"/>
+      <w:lvlJc w:val="left"/>
+      <w:pPr>
+        <w:ind w:left="3600" w:hanging="360"/>
+      </w:pPr>
+      <w:rPr>
+        <w:rFonts w:ascii="Courier New" w:hAnsi="Courier New" w:cs="Courier New" w:hint="default"/>
+      </w:rPr>
+    </w:lvl>
+    <w:lvl w:ilvl="5" w:tplc="04090005" w:tentative="1">
+      <w:start w:val="1"/>
+      <w:numFmt w:val="bullet"/>
+      <w:lvlText w:val=""/>
+      <w:lvlJc w:val="left"/>
+      <w:pPr>
+        <w:ind w:left="4320" w:hanging="360"/>
+      </w:pPr>
+      <w:rPr>
+        <w:rFonts w:ascii="Wingdings" w:hAnsi="Wingdings" w:hint="default"/>
+      </w:rPr>
+    </w:lvl>
+    <w:lvl w:ilvl="6" w:tplc="04090001" w:tentative="1">
+      <w:start w:val="1"/>
+      <w:numFmt w:val="bullet"/>
+      <w:lvlText w:val=""/>
+      <w:lvlJc w:val="left"/>
+      <w:pPr>
+        <w:ind w:left="5040" w:hanging="360"/>
+      </w:pPr>
+      <w:rPr>
+        <w:rFonts w:ascii="Symbol" w:hAnsi="Symbol" w:hint="default"/>
+      </w:rPr>
+    </w:lvl>
+    <w:lvl w:ilvl="7" w:tplc="04090003" w:tentative="1">
+      <w:start w:val="1"/>
+      <w:numFmt w:val="bullet"/>
+      <w:lvlText w:val="o"/>
+      <w:lvlJc w:val="left"/>
+      <w:pPr>
+        <w:ind w:left="5760" w:hanging="360"/>
+      </w:pPr>
+      <w:rPr>
+        <w:rFonts w:ascii="Courier New" w:hAnsi="Courier New" w:cs="Courier New" w:hint="default"/>
+      </w:rPr>
+    </w:lvl>
+    <w:lvl w:ilvl="8" w:tplc="04090005" w:tentative="1">
+      <w:start w:val="1"/>
+      <w:numFmt w:val="bullet"/>
+      <w:lvlText w:val=""/>
+      <w:lvlJc w:val="left"/>
+      <w:pPr>
+        <w:ind w:left="6480" w:hanging="360"/>
+      </w:pPr>
+      <w:rPr>
+        <w:rFonts w:ascii="Wingdings" w:hAnsi="Wingdings" w:hint="default"/>
+      </w:rPr>
+    </w:lvl>
+  </w:abstractNum>
+  <w:abstractNum w:abstractNumId="1" w15:restartNumberingAfterBreak="0">
     <w:nsid w:val="03BA385B"/>
     <w:multiLevelType w:val="hybridMultilevel"/>
     <w:tmpl w:val="98521008"/>
@@ -3168,7 +3778,7 @@
       </w:rPr>
     </w:lvl>
   </w:abstractNum>
-  <w:abstractNum w:abstractNumId="1" w15:restartNumberingAfterBreak="0">
+  <w:abstractNum w:abstractNumId="2" w15:restartNumberingAfterBreak="0">
     <w:nsid w:val="050B2C0A"/>
     <w:multiLevelType w:val="hybridMultilevel"/>
     <w:tmpl w:val="64BCE8BC"/>
@@ -3281,7 +3891,120 @@
       </w:rPr>
     </w:lvl>
   </w:abstractNum>
-  <w:abstractNum w:abstractNumId="2" w15:restartNumberingAfterBreak="0">
+  <w:abstractNum w:abstractNumId="3" w15:restartNumberingAfterBreak="0">
+    <w:nsid w:val="05C808BA"/>
+    <w:multiLevelType w:val="hybridMultilevel"/>
+    <w:tmpl w:val="FEC807B6"/>
+    <w:lvl w:ilvl="0" w:tplc="04090001">
+      <w:start w:val="1"/>
+      <w:numFmt w:val="bullet"/>
+      <w:lvlText w:val=""/>
+      <w:lvlJc w:val="left"/>
+      <w:pPr>
+        <w:ind w:left="720" w:hanging="360"/>
+      </w:pPr>
+      <w:rPr>
+        <w:rFonts w:ascii="Symbol" w:hAnsi="Symbol" w:hint="default"/>
+      </w:rPr>
+    </w:lvl>
+    <w:lvl w:ilvl="1" w:tplc="04090003" w:tentative="1">
+      <w:start w:val="1"/>
+      <w:numFmt w:val="bullet"/>
+      <w:lvlText w:val="o"/>
+      <w:lvlJc w:val="left"/>
+      <w:pPr>
+        <w:ind w:left="1440" w:hanging="360"/>
+      </w:pPr>
+      <w:rPr>
+        <w:rFonts w:ascii="Courier New" w:hAnsi="Courier New" w:cs="Courier New" w:hint="default"/>
+      </w:rPr>
+    </w:lvl>
+    <w:lvl w:ilvl="2" w:tplc="04090005" w:tentative="1">
+      <w:start w:val="1"/>
+      <w:numFmt w:val="bullet"/>
+      <w:lvlText w:val=""/>
+      <w:lvlJc w:val="left"/>
+      <w:pPr>
+        <w:ind w:left="2160" w:hanging="360"/>
+      </w:pPr>
+      <w:rPr>
+        <w:rFonts w:ascii="Wingdings" w:hAnsi="Wingdings" w:hint="default"/>
+      </w:rPr>
+    </w:lvl>
+    <w:lvl w:ilvl="3" w:tplc="04090001" w:tentative="1">
+      <w:start w:val="1"/>
+      <w:numFmt w:val="bullet"/>
+      <w:lvlText w:val=""/>
+      <w:lvlJc w:val="left"/>
+      <w:pPr>
+        <w:ind w:left="2880" w:hanging="360"/>
+      </w:pPr>
+      <w:rPr>
+        <w:rFonts w:ascii="Symbol" w:hAnsi="Symbol" w:hint="default"/>
+      </w:rPr>
+    </w:lvl>
+    <w:lvl w:ilvl="4" w:tplc="04090003" w:tentative="1">
+      <w:start w:val="1"/>
+      <w:numFmt w:val="bullet"/>
+      <w:lvlText w:val="o"/>
+      <w:lvlJc w:val="left"/>
+      <w:pPr>
+        <w:ind w:left="3600" w:hanging="360"/>
+      </w:pPr>
+      <w:rPr>
+        <w:rFonts w:ascii="Courier New" w:hAnsi="Courier New" w:cs="Courier New" w:hint="default"/>
+      </w:rPr>
+    </w:lvl>
+    <w:lvl w:ilvl="5" w:tplc="04090005" w:tentative="1">
+      <w:start w:val="1"/>
+      <w:numFmt w:val="bullet"/>
+      <w:lvlText w:val=""/>
+      <w:lvlJc w:val="left"/>
+      <w:pPr>
+        <w:ind w:left="4320" w:hanging="360"/>
+      </w:pPr>
+      <w:rPr>
+        <w:rFonts w:ascii="Wingdings" w:hAnsi="Wingdings" w:hint="default"/>
+      </w:rPr>
+    </w:lvl>
+    <w:lvl w:ilvl="6" w:tplc="04090001" w:tentative="1">
+      <w:start w:val="1"/>
+      <w:numFmt w:val="bullet"/>
+      <w:lvlText w:val=""/>
+      <w:lvlJc w:val="left"/>
+      <w:pPr>
+        <w:ind w:left="5040" w:hanging="360"/>
+      </w:pPr>
+      <w:rPr>
+        <w:rFonts w:ascii="Symbol" w:hAnsi="Symbol" w:hint="default"/>
+      </w:rPr>
+    </w:lvl>
+    <w:lvl w:ilvl="7" w:tplc="04090003" w:tentative="1">
+      <w:start w:val="1"/>
+      <w:numFmt w:val="bullet"/>
+      <w:lvlText w:val="o"/>
+      <w:lvlJc w:val="left"/>
+      <w:pPr>
+        <w:ind w:left="5760" w:hanging="360"/>
+      </w:pPr>
+      <w:rPr>
+        <w:rFonts w:ascii="Courier New" w:hAnsi="Courier New" w:cs="Courier New" w:hint="default"/>
+      </w:rPr>
+    </w:lvl>
+    <w:lvl w:ilvl="8" w:tplc="04090005" w:tentative="1">
+      <w:start w:val="1"/>
+      <w:numFmt w:val="bullet"/>
+      <w:lvlText w:val=""/>
+      <w:lvlJc w:val="left"/>
+      <w:pPr>
+        <w:ind w:left="6480" w:hanging="360"/>
+      </w:pPr>
+      <w:rPr>
+        <w:rFonts w:ascii="Wingdings" w:hAnsi="Wingdings" w:hint="default"/>
+      </w:rPr>
+    </w:lvl>
+  </w:abstractNum>
+  <w:abstractNum w:abstractNumId="4" w15:restartNumberingAfterBreak="0">
     <w:nsid w:val="083D452A"/>
     <w:multiLevelType w:val="hybridMultilevel"/>
     <w:tmpl w:val="6018CBD0"/>
@@ -3394,7 +4117,7 @@
       </w:rPr>
     </w:lvl>
   </w:abstractNum>
-  <w:abstractNum w:abstractNumId="3" w15:restartNumberingAfterBreak="0">
+  <w:abstractNum w:abstractNumId="5" w15:restartNumberingAfterBreak="0">
     <w:nsid w:val="0A505ADE"/>
     <w:multiLevelType w:val="hybridMultilevel"/>
     <w:tmpl w:val="7B20F732"/>
@@ -3507,7 +4230,7 @@
       </w:rPr>
     </w:lvl>
   </w:abstractNum>
-  <w:abstractNum w:abstractNumId="4" w15:restartNumberingAfterBreak="0">
+  <w:abstractNum w:abstractNumId="6" w15:restartNumberingAfterBreak="0">
     <w:nsid w:val="0BE6344E"/>
     <w:multiLevelType w:val="hybridMultilevel"/>
     <w:tmpl w:val="C688EFEE"/>
@@ -3620,7 +4343,7 @@
       </w:rPr>
     </w:lvl>
   </w:abstractNum>
-  <w:abstractNum w:abstractNumId="5" w15:restartNumberingAfterBreak="0">
+  <w:abstractNum w:abstractNumId="7" w15:restartNumberingAfterBreak="0">
     <w:nsid w:val="1E1C5201"/>
     <w:multiLevelType w:val="hybridMultilevel"/>
     <w:tmpl w:val="4ACE54F2"/>
@@ -3733,7 +4456,7 @@
       </w:rPr>
     </w:lvl>
   </w:abstractNum>
-  <w:abstractNum w:abstractNumId="6" w15:restartNumberingAfterBreak="0">
+  <w:abstractNum w:abstractNumId="8" w15:restartNumberingAfterBreak="0">
     <w:nsid w:val="2C2C475D"/>
     <w:multiLevelType w:val="hybridMultilevel"/>
     <w:tmpl w:val="01B833A0"/>
@@ -3846,7 +4569,235 @@
       </w:rPr>
     </w:lvl>
   </w:abstractNum>
-  <w:abstractNum w:abstractNumId="7" w15:restartNumberingAfterBreak="0">
+  <w:abstractNum w:abstractNumId="9" w15:restartNumberingAfterBreak="0">
+    <w:nsid w:val="32495FFE"/>
+    <w:multiLevelType w:val="hybridMultilevel"/>
+    <w:tmpl w:val="A29CEBE2"/>
+    <w:lvl w:ilvl="0" w:tplc="6BC8318C">
+      <w:start w:val="1"/>
+      <w:numFmt w:val="bullet"/>
+      <w:lvlText w:val=""/>
+      <w:lvlPicBulletId w:val="1"/>
+      <w:lvlJc w:val="left"/>
+      <w:pPr>
+        <w:ind w:left="720" w:hanging="360"/>
+      </w:pPr>
+      <w:rPr>
+        <w:rFonts w:ascii="Symbol" w:hAnsi="Symbol" w:hint="default"/>
+        <w:color w:val="auto"/>
+      </w:rPr>
+    </w:lvl>
+    <w:lvl w:ilvl="1" w:tplc="04090003" w:tentative="1">
+      <w:start w:val="1"/>
+      <w:numFmt w:val="bullet"/>
+      <w:lvlText w:val="o"/>
+      <w:lvlJc w:val="left"/>
+      <w:pPr>
+        <w:ind w:left="1440" w:hanging="360"/>
+      </w:pPr>
+      <w:rPr>
+        <w:rFonts w:ascii="Courier New" w:hAnsi="Courier New" w:cs="Courier New" w:hint="default"/>
+      </w:rPr>
+    </w:lvl>
+    <w:lvl w:ilvl="2" w:tplc="04090005" w:tentative="1">
+      <w:start w:val="1"/>
+      <w:numFmt w:val="bullet"/>
+      <w:lvlText w:val=""/>
+      <w:lvlJc w:val="left"/>
+      <w:pPr>
+        <w:ind w:left="2160" w:hanging="360"/>
+      </w:pPr>
+      <w:rPr>
+        <w:rFonts w:ascii="Wingdings" w:hAnsi="Wingdings" w:hint="default"/>
+      </w:rPr>
+    </w:lvl>
+    <w:lvl w:ilvl="3" w:tplc="04090001" w:tentative="1">
+      <w:start w:val="1"/>
+      <w:numFmt w:val="bullet"/>
+      <w:lvlText w:val=""/>
+      <w:lvlJc w:val="left"/>
+      <w:pPr>
+        <w:ind w:left="2880" w:hanging="360"/>
+      </w:pPr>
+      <w:rPr>
+        <w:rFonts w:ascii="Symbol" w:hAnsi="Symbol" w:hint="default"/>
+      </w:rPr>
+    </w:lvl>
+    <w:lvl w:ilvl="4" w:tplc="04090003" w:tentative="1">
+      <w:start w:val="1"/>
+      <w:numFmt w:val="bullet"/>
+      <w:lvlText w:val="o"/>
+      <w:lvlJc w:val="left"/>
+      <w:pPr>
+        <w:ind w:left="3600" w:hanging="360"/>
+      </w:pPr>
+      <w:rPr>
+        <w:rFonts w:ascii="Courier New" w:hAnsi="Courier New" w:cs="Courier New" w:hint="default"/>
+      </w:rPr>
+    </w:lvl>
+    <w:lvl w:ilvl="5" w:tplc="04090005" w:tentative="1">
+      <w:start w:val="1"/>
+      <w:numFmt w:val="bullet"/>
+      <w:lvlText w:val=""/>
+      <w:lvlJc w:val="left"/>
+      <w:pPr>
+        <w:ind w:left="4320" w:hanging="360"/>
+      </w:pPr>
+      <w:rPr>
+        <w:rFonts w:ascii="Wingdings" w:hAnsi="Wingdings" w:hint="default"/>
+      </w:rPr>
+    </w:lvl>
+    <w:lvl w:ilvl="6" w:tplc="04090001" w:tentative="1">
+      <w:start w:val="1"/>
+      <w:numFmt w:val="bullet"/>
+      <w:lvlText w:val=""/>
+      <w:lvlJc w:val="left"/>
+      <w:pPr>
+        <w:ind w:left="5040" w:hanging="360"/>
+      </w:pPr>
+      <w:rPr>
+        <w:rFonts w:ascii="Symbol" w:hAnsi="Symbol" w:hint="default"/>
+      </w:rPr>
+    </w:lvl>
+    <w:lvl w:ilvl="7" w:tplc="04090003" w:tentative="1">
+      <w:start w:val="1"/>
+      <w:numFmt w:val="bullet"/>
+      <w:lvlText w:val="o"/>
+      <w:lvlJc w:val="left"/>
+      <w:pPr>
+        <w:ind w:left="5760" w:hanging="360"/>
+      </w:pPr>
+      <w:rPr>
+        <w:rFonts w:ascii="Courier New" w:hAnsi="Courier New" w:cs="Courier New" w:hint="default"/>
+      </w:rPr>
+    </w:lvl>
+    <w:lvl w:ilvl="8" w:tplc="04090005" w:tentative="1">
+      <w:start w:val="1"/>
+      <w:numFmt w:val="bullet"/>
+      <w:lvlText w:val=""/>
+      <w:lvlJc w:val="left"/>
+      <w:pPr>
+        <w:ind w:left="6480" w:hanging="360"/>
+      </w:pPr>
+      <w:rPr>
+        <w:rFonts w:ascii="Wingdings" w:hAnsi="Wingdings" w:hint="default"/>
+      </w:rPr>
+    </w:lvl>
+  </w:abstractNum>
+  <w:abstractNum w:abstractNumId="10" w15:restartNumberingAfterBreak="0">
+    <w:nsid w:val="33947D2E"/>
+    <w:multiLevelType w:val="hybridMultilevel"/>
+    <w:tmpl w:val="2EA4CF0A"/>
+    <w:lvl w:ilvl="0" w:tplc="04090001">
+      <w:start w:val="1"/>
+      <w:numFmt w:val="bullet"/>
+      <w:lvlText w:val=""/>
+      <w:lvlJc w:val="left"/>
+      <w:pPr>
+        <w:ind w:left="720" w:hanging="360"/>
+      </w:pPr>
+      <w:rPr>
+        <w:rFonts w:ascii="Symbol" w:hAnsi="Symbol" w:hint="default"/>
+      </w:rPr>
+    </w:lvl>
+    <w:lvl w:ilvl="1" w:tplc="04090003" w:tentative="1">
+      <w:start w:val="1"/>
+      <w:numFmt w:val="bullet"/>
+      <w:lvlText w:val="o"/>
+      <w:lvlJc w:val="left"/>
+      <w:pPr>
+        <w:ind w:left="1440" w:hanging="360"/>
+      </w:pPr>
+      <w:rPr>
+        <w:rFonts w:ascii="Courier New" w:hAnsi="Courier New" w:cs="Courier New" w:hint="default"/>
+      </w:rPr>
+    </w:lvl>
+    <w:lvl w:ilvl="2" w:tplc="04090005" w:tentative="1">
+      <w:start w:val="1"/>
+      <w:numFmt w:val="bullet"/>
+      <w:lvlText w:val=""/>
+      <w:lvlJc w:val="left"/>
+      <w:pPr>
+        <w:ind w:left="2160" w:hanging="360"/>
+      </w:pPr>
+      <w:rPr>
+        <w:rFonts w:ascii="Wingdings" w:hAnsi="Wingdings" w:hint="default"/>
+      </w:rPr>
+    </w:lvl>
+    <w:lvl w:ilvl="3" w:tplc="04090001" w:tentative="1">
+      <w:start w:val="1"/>
+      <w:numFmt w:val="bullet"/>
+      <w:lvlText w:val=""/>
+      <w:lvlJc w:val="left"/>
+      <w:pPr>
+        <w:ind w:left="2880" w:hanging="360"/>
+      </w:pPr>
+      <w:rPr>
+        <w:rFonts w:ascii="Symbol" w:hAnsi="Symbol" w:hint="default"/>
+      </w:rPr>
+    </w:lvl>
+    <w:lvl w:ilvl="4" w:tplc="04090003" w:tentative="1">
+      <w:start w:val="1"/>
+      <w:numFmt w:val="bullet"/>
+      <w:lvlText w:val="o"/>
+      <w:lvlJc w:val="left"/>
+      <w:pPr>
+        <w:ind w:left="3600" w:hanging="360"/>
+      </w:pPr>
+      <w:rPr>
+        <w:rFonts w:ascii="Courier New" w:hAnsi="Courier New" w:cs="Courier New" w:hint="default"/>
+      </w:rPr>
+    </w:lvl>
+    <w:lvl w:ilvl="5" w:tplc="04090005" w:tentative="1">
+      <w:start w:val="1"/>
+      <w:numFmt w:val="bullet"/>
+      <w:lvlText w:val=""/>
+      <w:lvlJc w:val="left"/>
+      <w:pPr>
+        <w:ind w:left="4320" w:hanging="360"/>
+      </w:pPr>
+      <w:rPr>
+        <w:rFonts w:ascii="Wingdings" w:hAnsi="Wingdings" w:hint="default"/>
+      </w:rPr>
+    </w:lvl>
+    <w:lvl w:ilvl="6" w:tplc="04090001" w:tentative="1">
+      <w:start w:val="1"/>
+      <w:numFmt w:val="bullet"/>
+      <w:lvlText w:val=""/>
+      <w:lvlJc w:val="left"/>
+      <w:pPr>
+        <w:ind w:left="5040" w:hanging="360"/>
+      </w:pPr>
+      <w:rPr>
+        <w:rFonts w:ascii="Symbol" w:hAnsi="Symbol" w:hint="default"/>
+      </w:rPr>
+    </w:lvl>
+    <w:lvl w:ilvl="7" w:tplc="04090003" w:tentative="1">
+      <w:start w:val="1"/>
+      <w:numFmt w:val="bullet"/>
+      <w:lvlText w:val="o"/>
+      <w:lvlJc w:val="left"/>
+      <w:pPr>
+        <w:ind w:left="5760" w:hanging="360"/>
+      </w:pPr>
+      <w:rPr>
+        <w:rFonts w:ascii="Courier New" w:hAnsi="Courier New" w:cs="Courier New" w:hint="default"/>
+      </w:rPr>
+    </w:lvl>
+    <w:lvl w:ilvl="8" w:tplc="04090005" w:tentative="1">
+      <w:start w:val="1"/>
+      <w:numFmt w:val="bullet"/>
+      <w:lvlText w:val=""/>
+      <w:lvlJc w:val="left"/>
+      <w:pPr>
+        <w:ind w:left="6480" w:hanging="360"/>
+      </w:pPr>
+      <w:rPr>
+        <w:rFonts w:ascii="Wingdings" w:hAnsi="Wingdings" w:hint="default"/>
+      </w:rPr>
+    </w:lvl>
+  </w:abstractNum>
+  <w:abstractNum w:abstractNumId="11" w15:restartNumberingAfterBreak="0">
     <w:nsid w:val="3E6B483A"/>
     <w:multiLevelType w:val="hybridMultilevel"/>
     <w:tmpl w:val="488A233E"/>
@@ -3959,7 +4910,7 @@
       </w:rPr>
     </w:lvl>
   </w:abstractNum>
-  <w:abstractNum w:abstractNumId="8" w15:restartNumberingAfterBreak="0">
+  <w:abstractNum w:abstractNumId="12" w15:restartNumberingAfterBreak="0">
     <w:nsid w:val="40931532"/>
     <w:multiLevelType w:val="hybridMultilevel"/>
     <w:tmpl w:val="877889D2"/>
@@ -4072,7 +5023,7 @@
       </w:rPr>
     </w:lvl>
   </w:abstractNum>
-  <w:abstractNum w:abstractNumId="9" w15:restartNumberingAfterBreak="0">
+  <w:abstractNum w:abstractNumId="13" w15:restartNumberingAfterBreak="0">
     <w:nsid w:val="45D118F8"/>
     <w:multiLevelType w:val="hybridMultilevel"/>
     <w:tmpl w:val="2050E6B6"/>
@@ -4185,7 +5136,122 @@
       </w:rPr>
     </w:lvl>
   </w:abstractNum>
-  <w:abstractNum w:abstractNumId="10" w15:restartNumberingAfterBreak="0">
+  <w:abstractNum w:abstractNumId="14" w15:restartNumberingAfterBreak="0">
+    <w:nsid w:val="46AE3D42"/>
+    <w:multiLevelType w:val="hybridMultilevel"/>
+    <w:tmpl w:val="9B1C0920"/>
+    <w:lvl w:ilvl="0" w:tplc="6BC8318C">
+      <w:start w:val="1"/>
+      <w:numFmt w:val="bullet"/>
+      <w:lvlText w:val=""/>
+      <w:lvlPicBulletId w:val="1"/>
+      <w:lvlJc w:val="left"/>
+      <w:pPr>
+        <w:ind w:left="720" w:hanging="360"/>
+      </w:pPr>
+      <w:rPr>
+        <w:rFonts w:ascii="Symbol" w:hAnsi="Symbol" w:hint="default"/>
+        <w:color w:val="auto"/>
+      </w:rPr>
+    </w:lvl>
+    <w:lvl w:ilvl="1" w:tplc="04090003" w:tentative="1">
+      <w:start w:val="1"/>
+      <w:numFmt w:val="bullet"/>
+      <w:lvlText w:val="o"/>
+      <w:lvlJc w:val="left"/>
+      <w:pPr>
+        <w:ind w:left="1440" w:hanging="360"/>
+      </w:pPr>
+      <w:rPr>
+        <w:rFonts w:ascii="Courier New" w:hAnsi="Courier New" w:cs="Courier New" w:hint="default"/>
+      </w:rPr>
+    </w:lvl>
+    <w:lvl w:ilvl="2" w:tplc="04090005" w:tentative="1">
+      <w:start w:val="1"/>
+      <w:numFmt w:val="bullet"/>
+      <w:lvlText w:val=""/>
+      <w:lvlJc w:val="left"/>
+      <w:pPr>
+        <w:ind w:left="2160" w:hanging="360"/>
+      </w:pPr>
+      <w:rPr>
+        <w:rFonts w:ascii="Wingdings" w:hAnsi="Wingdings" w:hint="default"/>
+      </w:rPr>
+    </w:lvl>
+    <w:lvl w:ilvl="3" w:tplc="04090001" w:tentative="1">
+      <w:start w:val="1"/>
+      <w:numFmt w:val="bullet"/>
+      <w:lvlText w:val=""/>
+      <w:lvlJc w:val="left"/>
+      <w:pPr>
+        <w:ind w:left="2880" w:hanging="360"/>
+      </w:pPr>
+      <w:rPr>
+        <w:rFonts w:ascii="Symbol" w:hAnsi="Symbol" w:hint="default"/>
+      </w:rPr>
+    </w:lvl>
+    <w:lvl w:ilvl="4" w:tplc="04090003" w:tentative="1">
+      <w:start w:val="1"/>
+      <w:numFmt w:val="bullet"/>
+      <w:lvlText w:val="o"/>
+      <w:lvlJc w:val="left"/>
+      <w:pPr>
+        <w:ind w:left="3600" w:hanging="360"/>
+      </w:pPr>
+      <w:rPr>
+        <w:rFonts w:ascii="Courier New" w:hAnsi="Courier New" w:cs="Courier New" w:hint="default"/>
+      </w:rPr>
+    </w:lvl>
+    <w:lvl w:ilvl="5" w:tplc="04090005" w:tentative="1">
+      <w:start w:val="1"/>
+      <w:numFmt w:val="bullet"/>
+      <w:lvlText w:val=""/>
+      <w:lvlJc w:val="left"/>
+      <w:pPr>
+        <w:ind w:left="4320" w:hanging="360"/>
+      </w:pPr>
+      <w:rPr>
+        <w:rFonts w:ascii="Wingdings" w:hAnsi="Wingdings" w:hint="default"/>
+      </w:rPr>
+    </w:lvl>
+    <w:lvl w:ilvl="6" w:tplc="04090001" w:tentative="1">
+      <w:start w:val="1"/>
+      <w:numFmt w:val="bullet"/>
+      <w:lvlText w:val=""/>
+      <w:lvlJc w:val="left"/>
+      <w:pPr>
+        <w:ind w:left="5040" w:hanging="360"/>
+      </w:pPr>
+      <w:rPr>
+        <w:rFonts w:ascii="Symbol" w:hAnsi="Symbol" w:hint="default"/>
+      </w:rPr>
+    </w:lvl>
+    <w:lvl w:ilvl="7" w:tplc="04090003" w:tentative="1">
+      <w:start w:val="1"/>
+      <w:numFmt w:val="bullet"/>
+      <w:lvlText w:val="o"/>
+      <w:lvlJc w:val="left"/>
+      <w:pPr>
+        <w:ind w:left="5760" w:hanging="360"/>
+      </w:pPr>
+      <w:rPr>
+        <w:rFonts w:ascii="Courier New" w:hAnsi="Courier New" w:cs="Courier New" w:hint="default"/>
+      </w:rPr>
+    </w:lvl>
+    <w:lvl w:ilvl="8" w:tplc="04090005" w:tentative="1">
+      <w:start w:val="1"/>
+      <w:numFmt w:val="bullet"/>
+      <w:lvlText w:val=""/>
+      <w:lvlJc w:val="left"/>
+      <w:pPr>
+        <w:ind w:left="6480" w:hanging="360"/>
+      </w:pPr>
+      <w:rPr>
+        <w:rFonts w:ascii="Wingdings" w:hAnsi="Wingdings" w:hint="default"/>
+      </w:rPr>
+    </w:lvl>
+  </w:abstractNum>
+  <w:abstractNum w:abstractNumId="15" w15:restartNumberingAfterBreak="0">
     <w:nsid w:val="4C57604B"/>
     <w:multiLevelType w:val="hybridMultilevel"/>
     <w:tmpl w:val="0E5634B6"/>
@@ -4298,7 +5364,122 @@
       </w:rPr>
     </w:lvl>
   </w:abstractNum>
-  <w:abstractNum w:abstractNumId="11" w15:restartNumberingAfterBreak="0">
+  <w:abstractNum w:abstractNumId="16" w15:restartNumberingAfterBreak="0">
+    <w:nsid w:val="509B0263"/>
+    <w:multiLevelType w:val="hybridMultilevel"/>
+    <w:tmpl w:val="765ACB72"/>
+    <w:lvl w:ilvl="0" w:tplc="6BC8318C">
+      <w:start w:val="1"/>
+      <w:numFmt w:val="bullet"/>
+      <w:lvlText w:val=""/>
+      <w:lvlPicBulletId w:val="1"/>
+      <w:lvlJc w:val="left"/>
+      <w:pPr>
+        <w:ind w:left="720" w:hanging="360"/>
+      </w:pPr>
+      <w:rPr>
+        <w:rFonts w:ascii="Symbol" w:hAnsi="Symbol" w:hint="default"/>
+        <w:color w:val="auto"/>
+      </w:rPr>
+    </w:lvl>
+    <w:lvl w:ilvl="1" w:tplc="04090003" w:tentative="1">
+      <w:start w:val="1"/>
+      <w:numFmt w:val="bullet"/>
+      <w:lvlText w:val="o"/>
+      <w:lvlJc w:val="left"/>
+      <w:pPr>
+        <w:ind w:left="1440" w:hanging="360"/>
+      </w:pPr>
+      <w:rPr>
+        <w:rFonts w:ascii="Courier New" w:hAnsi="Courier New" w:cs="Courier New" w:hint="default"/>
+      </w:rPr>
+    </w:lvl>
+    <w:lvl w:ilvl="2" w:tplc="04090005" w:tentative="1">
+      <w:start w:val="1"/>
+      <w:numFmt w:val="bullet"/>
+      <w:lvlText w:val=""/>
+      <w:lvlJc w:val="left"/>
+      <w:pPr>
+        <w:ind w:left="2160" w:hanging="360"/>
+      </w:pPr>
+      <w:rPr>
+        <w:rFonts w:ascii="Wingdings" w:hAnsi="Wingdings" w:hint="default"/>
+      </w:rPr>
+    </w:lvl>
+    <w:lvl w:ilvl="3" w:tplc="04090001" w:tentative="1">
+      <w:start w:val="1"/>
+      <w:numFmt w:val="bullet"/>
+      <w:lvlText w:val=""/>
+      <w:lvlJc w:val="left"/>
+      <w:pPr>
+        <w:ind w:left="2880" w:hanging="360"/>
+      </w:pPr>
+      <w:rPr>
+        <w:rFonts w:ascii="Symbol" w:hAnsi="Symbol" w:hint="default"/>
+      </w:rPr>
+    </w:lvl>
+    <w:lvl w:ilvl="4" w:tplc="04090003" w:tentative="1">
+      <w:start w:val="1"/>
+      <w:numFmt w:val="bullet"/>
+      <w:lvlText w:val="o"/>
+      <w:lvlJc w:val="left"/>
+      <w:pPr>
+        <w:ind w:left="3600" w:hanging="360"/>
+      </w:pPr>
+      <w:rPr>
+        <w:rFonts w:ascii="Courier New" w:hAnsi="Courier New" w:cs="Courier New" w:hint="default"/>
+      </w:rPr>
+    </w:lvl>
+    <w:lvl w:ilvl="5" w:tplc="04090005" w:tentative="1">
+      <w:start w:val="1"/>
+      <w:numFmt w:val="bullet"/>
+      <w:lvlText w:val=""/>
+      <w:lvlJc w:val="left"/>
+      <w:pPr>
+        <w:ind w:left="4320" w:hanging="360"/>
+      </w:pPr>
+      <w:rPr>
+        <w:rFonts w:ascii="Wingdings" w:hAnsi="Wingdings" w:hint="default"/>
+      </w:rPr>
+    </w:lvl>
+    <w:lvl w:ilvl="6" w:tplc="04090001" w:tentative="1">
+      <w:start w:val="1"/>
+      <w:numFmt w:val="bullet"/>
+      <w:lvlText w:val=""/>
+      <w:lvlJc w:val="left"/>
+      <w:pPr>
+        <w:ind w:left="5040" w:hanging="360"/>
+      </w:pPr>
+      <w:rPr>
+        <w:rFonts w:ascii="Symbol" w:hAnsi="Symbol" w:hint="default"/>
+      </w:rPr>
+    </w:lvl>
+    <w:lvl w:ilvl="7" w:tplc="04090003" w:tentative="1">
+      <w:start w:val="1"/>
+      <w:numFmt w:val="bullet"/>
+      <w:lvlText w:val="o"/>
+      <w:lvlJc w:val="left"/>
+      <w:pPr>
+        <w:ind w:left="5760" w:hanging="360"/>
+      </w:pPr>
+      <w:rPr>
+        <w:rFonts w:ascii="Courier New" w:hAnsi="Courier New" w:cs="Courier New" w:hint="default"/>
+      </w:rPr>
+    </w:lvl>
+    <w:lvl w:ilvl="8" w:tplc="04090005" w:tentative="1">
+      <w:start w:val="1"/>
+      <w:numFmt w:val="bullet"/>
+      <w:lvlText w:val=""/>
+      <w:lvlJc w:val="left"/>
+      <w:pPr>
+        <w:ind w:left="6480" w:hanging="360"/>
+      </w:pPr>
+      <w:rPr>
+        <w:rFonts w:ascii="Wingdings" w:hAnsi="Wingdings" w:hint="default"/>
+      </w:rPr>
+    </w:lvl>
+  </w:abstractNum>
+  <w:abstractNum w:abstractNumId="17" w15:restartNumberingAfterBreak="0">
     <w:nsid w:val="51A15AE5"/>
     <w:multiLevelType w:val="hybridMultilevel"/>
     <w:tmpl w:val="984047EE"/>
@@ -4411,7 +5592,7 @@
       </w:rPr>
     </w:lvl>
   </w:abstractNum>
-  <w:abstractNum w:abstractNumId="12" w15:restartNumberingAfterBreak="0">
+  <w:abstractNum w:abstractNumId="18" w15:restartNumberingAfterBreak="0">
     <w:nsid w:val="55375D83"/>
     <w:multiLevelType w:val="hybridMultilevel"/>
     <w:tmpl w:val="49D6F270"/>
@@ -4524,7 +5705,7 @@
       </w:rPr>
     </w:lvl>
   </w:abstractNum>
-  <w:abstractNum w:abstractNumId="13" w15:restartNumberingAfterBreak="0">
+  <w:abstractNum w:abstractNumId="19" w15:restartNumberingAfterBreak="0">
     <w:nsid w:val="58421A20"/>
     <w:multiLevelType w:val="hybridMultilevel"/>
     <w:tmpl w:val="EFAC30DC"/>
@@ -4637,7 +5818,122 @@
       </w:rPr>
     </w:lvl>
   </w:abstractNum>
-  <w:abstractNum w:abstractNumId="14" w15:restartNumberingAfterBreak="0">
+  <w:abstractNum w:abstractNumId="20" w15:restartNumberingAfterBreak="0">
+    <w:nsid w:val="5CDA7259"/>
+    <w:multiLevelType w:val="hybridMultilevel"/>
+    <w:tmpl w:val="FB78EF50"/>
+    <w:lvl w:ilvl="0" w:tplc="D4F0B460">
+      <w:start w:val="1"/>
+      <w:numFmt w:val="bullet"/>
+      <w:lvlText w:val=""/>
+      <w:lvlPicBulletId w:val="0"/>
+      <w:lvlJc w:val="left"/>
+      <w:pPr>
+        <w:ind w:left="720" w:hanging="360"/>
+      </w:pPr>
+      <w:rPr>
+        <w:rFonts w:ascii="Symbol" w:hAnsi="Symbol" w:hint="default"/>
+        <w:color w:val="auto"/>
+      </w:rPr>
+    </w:lvl>
+    <w:lvl w:ilvl="1" w:tplc="04090003" w:tentative="1">
+      <w:start w:val="1"/>
+      <w:numFmt w:val="bullet"/>
+      <w:lvlText w:val="o"/>
+      <w:lvlJc w:val="left"/>
+      <w:pPr>
+        <w:ind w:left="1440" w:hanging="360"/>
+      </w:pPr>
+      <w:rPr>
+        <w:rFonts w:ascii="Courier New" w:hAnsi="Courier New" w:cs="Courier New" w:hint="default"/>
+      </w:rPr>
+    </w:lvl>
+    <w:lvl w:ilvl="2" w:tplc="04090005" w:tentative="1">
+      <w:start w:val="1"/>
+      <w:numFmt w:val="bullet"/>
+      <w:lvlText w:val=""/>
+      <w:lvlJc w:val="left"/>
+      <w:pPr>
+        <w:ind w:left="2160" w:hanging="360"/>
+      </w:pPr>
+      <w:rPr>
+        <w:rFonts w:ascii="Wingdings" w:hAnsi="Wingdings" w:hint="default"/>
+      </w:rPr>
+    </w:lvl>
+    <w:lvl w:ilvl="3" w:tplc="04090001" w:tentative="1">
+      <w:start w:val="1"/>
+      <w:numFmt w:val="bullet"/>
+      <w:lvlText w:val=""/>
+      <w:lvlJc w:val="left"/>
+      <w:pPr>
+        <w:ind w:left="2880" w:hanging="360"/>
+      </w:pPr>
+      <w:rPr>
+        <w:rFonts w:ascii="Symbol" w:hAnsi="Symbol" w:hint="default"/>
+      </w:rPr>
+    </w:lvl>
+    <w:lvl w:ilvl="4" w:tplc="04090003" w:tentative="1">
+      <w:start w:val="1"/>
+      <w:numFmt w:val="bullet"/>
+      <w:lvlText w:val="o"/>
+      <w:lvlJc w:val="left"/>
+      <w:pPr>
+        <w:ind w:left="3600" w:hanging="360"/>
+      </w:pPr>
+      <w:rPr>
+        <w:rFonts w:ascii="Courier New" w:hAnsi="Courier New" w:cs="Courier New" w:hint="default"/>
+      </w:rPr>
+    </w:lvl>
+    <w:lvl w:ilvl="5" w:tplc="04090005" w:tentative="1">
+      <w:start w:val="1"/>
+      <w:numFmt w:val="bullet"/>
+      <w:lvlText w:val=""/>
+      <w:lvlJc w:val="left"/>
+      <w:pPr>
+        <w:ind w:left="4320" w:hanging="360"/>
+      </w:pPr>
+      <w:rPr>
+        <w:rFonts w:ascii="Wingdings" w:hAnsi="Wingdings" w:hint="default"/>
+      </w:rPr>
+    </w:lvl>
+    <w:lvl w:ilvl="6" w:tplc="04090001" w:tentative="1">
+      <w:start w:val="1"/>
+      <w:numFmt w:val="bullet"/>
+      <w:lvlText w:val=""/>
+      <w:lvlJc w:val="left"/>
+      <w:pPr>
+        <w:ind w:left="5040" w:hanging="360"/>
+      </w:pPr>
+      <w:rPr>
+        <w:rFonts w:ascii="Symbol" w:hAnsi="Symbol" w:hint="default"/>
+      </w:rPr>
+    </w:lvl>
+    <w:lvl w:ilvl="7" w:tplc="04090003" w:tentative="1">
+      <w:start w:val="1"/>
+      <w:numFmt w:val="bullet"/>
+      <w:lvlText w:val="o"/>
+      <w:lvlJc w:val="left"/>
+      <w:pPr>
+        <w:ind w:left="5760" w:hanging="360"/>
+      </w:pPr>
+      <w:rPr>
+        <w:rFonts w:ascii="Courier New" w:hAnsi="Courier New" w:cs="Courier New" w:hint="default"/>
+      </w:rPr>
+    </w:lvl>
+    <w:lvl w:ilvl="8" w:tplc="04090005" w:tentative="1">
+      <w:start w:val="1"/>
+      <w:numFmt w:val="bullet"/>
+      <w:lvlText w:val=""/>
+      <w:lvlJc w:val="left"/>
+      <w:pPr>
+        <w:ind w:left="6480" w:hanging="360"/>
+      </w:pPr>
+      <w:rPr>
+        <w:rFonts w:ascii="Wingdings" w:hAnsi="Wingdings" w:hint="default"/>
+      </w:rPr>
+    </w:lvl>
+  </w:abstractNum>
+  <w:abstractNum w:abstractNumId="21" w15:restartNumberingAfterBreak="0">
     <w:nsid w:val="60B960B9"/>
     <w:multiLevelType w:val="hybridMultilevel"/>
     <w:tmpl w:val="CA5A5A66"/>
@@ -4750,7 +6046,7 @@
       </w:rPr>
     </w:lvl>
   </w:abstractNum>
-  <w:abstractNum w:abstractNumId="15" w15:restartNumberingAfterBreak="0">
+  <w:abstractNum w:abstractNumId="22" w15:restartNumberingAfterBreak="0">
     <w:nsid w:val="650D7934"/>
     <w:multiLevelType w:val="hybridMultilevel"/>
     <w:tmpl w:val="3A6E1F98"/>
@@ -4863,7 +6159,7 @@
       </w:rPr>
     </w:lvl>
   </w:abstractNum>
-  <w:abstractNum w:abstractNumId="16" w15:restartNumberingAfterBreak="0">
+  <w:abstractNum w:abstractNumId="23" w15:restartNumberingAfterBreak="0">
     <w:nsid w:val="652800CA"/>
     <w:multiLevelType w:val="hybridMultilevel"/>
     <w:tmpl w:val="0B80A0BC"/>
@@ -4976,7 +6272,122 @@
       </w:rPr>
     </w:lvl>
   </w:abstractNum>
-  <w:abstractNum w:abstractNumId="17" w15:restartNumberingAfterBreak="0">
+  <w:abstractNum w:abstractNumId="24" w15:restartNumberingAfterBreak="0">
+    <w:nsid w:val="6B79545F"/>
+    <w:multiLevelType w:val="hybridMultilevel"/>
+    <w:tmpl w:val="221C012E"/>
+    <w:lvl w:ilvl="0" w:tplc="6BC8318C">
+      <w:start w:val="1"/>
+      <w:numFmt w:val="bullet"/>
+      <w:lvlText w:val=""/>
+      <w:lvlPicBulletId w:val="1"/>
+      <w:lvlJc w:val="left"/>
+      <w:pPr>
+        <w:ind w:left="720" w:hanging="360"/>
+      </w:pPr>
+      <w:rPr>
+        <w:rFonts w:ascii="Symbol" w:hAnsi="Symbol" w:hint="default"/>
+        <w:color w:val="auto"/>
+      </w:rPr>
+    </w:lvl>
+    <w:lvl w:ilvl="1" w:tplc="04090003" w:tentative="1">
+      <w:start w:val="1"/>
+      <w:numFmt w:val="bullet"/>
+      <w:lvlText w:val="o"/>
+      <w:lvlJc w:val="left"/>
+      <w:pPr>
+        <w:ind w:left="1440" w:hanging="360"/>
+      </w:pPr>
+      <w:rPr>
+        <w:rFonts w:ascii="Courier New" w:hAnsi="Courier New" w:cs="Courier New" w:hint="default"/>
+      </w:rPr>
+    </w:lvl>
+    <w:lvl w:ilvl="2" w:tplc="04090005" w:tentative="1">
+      <w:start w:val="1"/>
+      <w:numFmt w:val="bullet"/>
+      <w:lvlText w:val=""/>
+      <w:lvlJc w:val="left"/>
+      <w:pPr>
+        <w:ind w:left="2160" w:hanging="360"/>
+      </w:pPr>
+      <w:rPr>
+        <w:rFonts w:ascii="Wingdings" w:hAnsi="Wingdings" w:hint="default"/>
+      </w:rPr>
+    </w:lvl>
+    <w:lvl w:ilvl="3" w:tplc="04090001" w:tentative="1">
+      <w:start w:val="1"/>
+      <w:numFmt w:val="bullet"/>
+      <w:lvlText w:val=""/>
+      <w:lvlJc w:val="left"/>
+      <w:pPr>
+        <w:ind w:left="2880" w:hanging="360"/>
+      </w:pPr>
+      <w:rPr>
+        <w:rFonts w:ascii="Symbol" w:hAnsi="Symbol" w:hint="default"/>
+      </w:rPr>
+    </w:lvl>
+    <w:lvl w:ilvl="4" w:tplc="04090003" w:tentative="1">
+      <w:start w:val="1"/>
+      <w:numFmt w:val="bullet"/>
+      <w:lvlText w:val="o"/>
+      <w:lvlJc w:val="left"/>
+      <w:pPr>
+        <w:ind w:left="3600" w:hanging="360"/>
+      </w:pPr>
+      <w:rPr>
+        <w:rFonts w:ascii="Courier New" w:hAnsi="Courier New" w:cs="Courier New" w:hint="default"/>
+      </w:rPr>
+    </w:lvl>
+    <w:lvl w:ilvl="5" w:tplc="04090005" w:tentative="1">
+      <w:start w:val="1"/>
+      <w:numFmt w:val="bullet"/>
+      <w:lvlText w:val=""/>
+      <w:lvlJc w:val="left"/>
+      <w:pPr>
+        <w:ind w:left="4320" w:hanging="360"/>
+      </w:pPr>
+      <w:rPr>
+        <w:rFonts w:ascii="Wingdings" w:hAnsi="Wingdings" w:hint="default"/>
+      </w:rPr>
+    </w:lvl>
+    <w:lvl w:ilvl="6" w:tplc="04090001" w:tentative="1">
+      <w:start w:val="1"/>
+      <w:numFmt w:val="bullet"/>
+      <w:lvlText w:val=""/>
+      <w:lvlJc w:val="left"/>
+      <w:pPr>
+        <w:ind w:left="5040" w:hanging="360"/>
+      </w:pPr>
+      <w:rPr>
+        <w:rFonts w:ascii="Symbol" w:hAnsi="Symbol" w:hint="default"/>
+      </w:rPr>
+    </w:lvl>
+    <w:lvl w:ilvl="7" w:tplc="04090003" w:tentative="1">
+      <w:start w:val="1"/>
+      <w:numFmt w:val="bullet"/>
+      <w:lvlText w:val="o"/>
+      <w:lvlJc w:val="left"/>
+      <w:pPr>
+        <w:ind w:left="5760" w:hanging="360"/>
+      </w:pPr>
+      <w:rPr>
+        <w:rFonts w:ascii="Courier New" w:hAnsi="Courier New" w:cs="Courier New" w:hint="default"/>
+      </w:rPr>
+    </w:lvl>
+    <w:lvl w:ilvl="8" w:tplc="04090005" w:tentative="1">
+      <w:start w:val="1"/>
+      <w:numFmt w:val="bullet"/>
+      <w:lvlText w:val=""/>
+      <w:lvlJc w:val="left"/>
+      <w:pPr>
+        <w:ind w:left="6480" w:hanging="360"/>
+      </w:pPr>
+      <w:rPr>
+        <w:rFonts w:ascii="Wingdings" w:hAnsi="Wingdings" w:hint="default"/>
+      </w:rPr>
+    </w:lvl>
+  </w:abstractNum>
+  <w:abstractNum w:abstractNumId="25" w15:restartNumberingAfterBreak="0">
     <w:nsid w:val="72CA132B"/>
     <w:multiLevelType w:val="hybridMultilevel"/>
     <w:tmpl w:val="00BEDFC6"/>
@@ -5089,7 +6500,7 @@
       </w:rPr>
     </w:lvl>
   </w:abstractNum>
-  <w:abstractNum w:abstractNumId="18" w15:restartNumberingAfterBreak="0">
+  <w:abstractNum w:abstractNumId="26" w15:restartNumberingAfterBreak="0">
     <w:nsid w:val="73932467"/>
     <w:multiLevelType w:val="hybridMultilevel"/>
     <w:tmpl w:val="95069472"/>
@@ -5202,7 +6613,7 @@
       </w:rPr>
     </w:lvl>
   </w:abstractNum>
-  <w:abstractNum w:abstractNumId="19" w15:restartNumberingAfterBreak="0">
+  <w:abstractNum w:abstractNumId="27" w15:restartNumberingAfterBreak="0">
     <w:nsid w:val="75213285"/>
     <w:multiLevelType w:val="hybridMultilevel"/>
     <w:tmpl w:val="A9A0EE78"/>
@@ -5315,7 +6726,7 @@
       </w:rPr>
     </w:lvl>
   </w:abstractNum>
-  <w:abstractNum w:abstractNumId="20" w15:restartNumberingAfterBreak="0">
+  <w:abstractNum w:abstractNumId="28" w15:restartNumberingAfterBreak="0">
     <w:nsid w:val="77E8481D"/>
     <w:multiLevelType w:val="hybridMultilevel"/>
     <w:tmpl w:val="AC00F0FE"/>
@@ -5428,68 +6839,208 @@
       </w:rPr>
     </w:lvl>
   </w:abstractNum>
+  <w:abstractNum w:abstractNumId="29" w15:restartNumberingAfterBreak="0">
+    <w:nsid w:val="7FD85F2F"/>
+    <w:multiLevelType w:val="hybridMultilevel"/>
+    <w:tmpl w:val="9BEE5F18"/>
+    <w:lvl w:ilvl="0" w:tplc="04090001">
+      <w:start w:val="1"/>
+      <w:numFmt w:val="bullet"/>
+      <w:lvlText w:val=""/>
+      <w:lvlJc w:val="left"/>
+      <w:pPr>
+        <w:ind w:left="720" w:hanging="360"/>
+      </w:pPr>
+      <w:rPr>
+        <w:rFonts w:ascii="Symbol" w:hAnsi="Symbol" w:hint="default"/>
+      </w:rPr>
+    </w:lvl>
+    <w:lvl w:ilvl="1" w:tplc="04090003" w:tentative="1">
+      <w:start w:val="1"/>
+      <w:numFmt w:val="bullet"/>
+      <w:lvlText w:val="o"/>
+      <w:lvlJc w:val="left"/>
+      <w:pPr>
+        <w:ind w:left="1440" w:hanging="360"/>
+      </w:pPr>
+      <w:rPr>
+        <w:rFonts w:ascii="Courier New" w:hAnsi="Courier New" w:cs="Courier New" w:hint="default"/>
+      </w:rPr>
+    </w:lvl>
+    <w:lvl w:ilvl="2" w:tplc="04090005" w:tentative="1">
+      <w:start w:val="1"/>
+      <w:numFmt w:val="bullet"/>
+      <w:lvlText w:val=""/>
+      <w:lvlJc w:val="left"/>
+      <w:pPr>
+        <w:ind w:left="2160" w:hanging="360"/>
+      </w:pPr>
+      <w:rPr>
+        <w:rFonts w:ascii="Wingdings" w:hAnsi="Wingdings" w:hint="default"/>
+      </w:rPr>
+    </w:lvl>
+    <w:lvl w:ilvl="3" w:tplc="04090001" w:tentative="1">
+      <w:start w:val="1"/>
+      <w:numFmt w:val="bullet"/>
+      <w:lvlText w:val=""/>
+      <w:lvlJc w:val="left"/>
+      <w:pPr>
+        <w:ind w:left="2880" w:hanging="360"/>
+      </w:pPr>
+      <w:rPr>
+        <w:rFonts w:ascii="Symbol" w:hAnsi="Symbol" w:hint="default"/>
+      </w:rPr>
+    </w:lvl>
+    <w:lvl w:ilvl="4" w:tplc="04090003" w:tentative="1">
+      <w:start w:val="1"/>
+      <w:numFmt w:val="bullet"/>
+      <w:lvlText w:val="o"/>
+      <w:lvlJc w:val="left"/>
+      <w:pPr>
+        <w:ind w:left="3600" w:hanging="360"/>
+      </w:pPr>
+      <w:rPr>
+        <w:rFonts w:ascii="Courier New" w:hAnsi="Courier New" w:cs="Courier New" w:hint="default"/>
+      </w:rPr>
+    </w:lvl>
+    <w:lvl w:ilvl="5" w:tplc="04090005" w:tentative="1">
+      <w:start w:val="1"/>
+      <w:numFmt w:val="bullet"/>
+      <w:lvlText w:val=""/>
+      <w:lvlJc w:val="left"/>
+      <w:pPr>
+        <w:ind w:left="4320" w:hanging="360"/>
+      </w:pPr>
+      <w:rPr>
+        <w:rFonts w:ascii="Wingdings" w:hAnsi="Wingdings" w:hint="default"/>
+      </w:rPr>
+    </w:lvl>
+    <w:lvl w:ilvl="6" w:tplc="04090001" w:tentative="1">
+      <w:start w:val="1"/>
+      <w:numFmt w:val="bullet"/>
+      <w:lvlText w:val=""/>
+      <w:lvlJc w:val="left"/>
+      <w:pPr>
+        <w:ind w:left="5040" w:hanging="360"/>
+      </w:pPr>
+      <w:rPr>
+        <w:rFonts w:ascii="Symbol" w:hAnsi="Symbol" w:hint="default"/>
+      </w:rPr>
+    </w:lvl>
+    <w:lvl w:ilvl="7" w:tplc="04090003" w:tentative="1">
+      <w:start w:val="1"/>
+      <w:numFmt w:val="bullet"/>
+      <w:lvlText w:val="o"/>
+      <w:lvlJc w:val="left"/>
+      <w:pPr>
+        <w:ind w:left="5760" w:hanging="360"/>
+      </w:pPr>
+      <w:rPr>
+        <w:rFonts w:ascii="Courier New" w:hAnsi="Courier New" w:cs="Courier New" w:hint="default"/>
+      </w:rPr>
+    </w:lvl>
+    <w:lvl w:ilvl="8" w:tplc="04090005" w:tentative="1">
+      <w:start w:val="1"/>
+      <w:numFmt w:val="bullet"/>
+      <w:lvlText w:val=""/>
+      <w:lvlJc w:val="left"/>
+      <w:pPr>
+        <w:ind w:left="6480" w:hanging="360"/>
+      </w:pPr>
+      <w:rPr>
+        <w:rFonts w:ascii="Wingdings" w:hAnsi="Wingdings" w:hint="default"/>
+      </w:rPr>
+    </w:lvl>
+  </w:abstractNum>
   <w:num w:numId="1">
+    <w:abstractNumId w:val="8"/>
+  </w:num>
+  <w:num w:numId="2">
+    <w:abstractNumId w:val="7"/>
+  </w:num>
+  <w:num w:numId="3">
+    <w:abstractNumId w:val="5"/>
+  </w:num>
+  <w:num w:numId="4">
+    <w:abstractNumId w:val="25"/>
+  </w:num>
+  <w:num w:numId="5">
+    <w:abstractNumId w:val="12"/>
+  </w:num>
+  <w:num w:numId="6">
+    <w:abstractNumId w:val="11"/>
+  </w:num>
+  <w:num w:numId="7">
+    <w:abstractNumId w:val="15"/>
+  </w:num>
+  <w:num w:numId="8">
+    <w:abstractNumId w:val="22"/>
+  </w:num>
+  <w:num w:numId="9">
+    <w:abstractNumId w:val="19"/>
+  </w:num>
+  <w:num w:numId="10">
+    <w:abstractNumId w:val="21"/>
+  </w:num>
+  <w:num w:numId="11">
+    <w:abstractNumId w:val="27"/>
+  </w:num>
+  <w:num w:numId="12">
+    <w:abstractNumId w:val="26"/>
+  </w:num>
+  <w:num w:numId="13">
+    <w:abstractNumId w:val="17"/>
+  </w:num>
+  <w:num w:numId="14">
+    <w:abstractNumId w:val="23"/>
+  </w:num>
+  <w:num w:numId="15">
+    <w:abstractNumId w:val="1"/>
+  </w:num>
+  <w:num w:numId="16">
+    <w:abstractNumId w:val="28"/>
+  </w:num>
+  <w:num w:numId="17">
+    <w:abstractNumId w:val="4"/>
+  </w:num>
+  <w:num w:numId="18">
+    <w:abstractNumId w:val="2"/>
+  </w:num>
+  <w:num w:numId="19">
+    <w:abstractNumId w:val="18"/>
+  </w:num>
+  <w:num w:numId="20">
+    <w:abstractNumId w:val="13"/>
+  </w:num>
+  <w:num w:numId="21">
     <w:abstractNumId w:val="6"/>
   </w:num>
-  <w:num w:numId="2">
-    <w:abstractNumId w:val="5"/>
-  </w:num>
-  <w:num w:numId="3">
+  <w:num w:numId="22">
     <w:abstractNumId w:val="3"/>
   </w:num>
-  <w:num w:numId="4">
-    <w:abstractNumId w:val="17"/>
+  <w:num w:numId="23">
+    <w:abstractNumId w:val="29"/>
   </w:num>
-  <w:num w:numId="5">
-    <w:abstractNumId w:val="8"/>
-  </w:num>
-  <w:num w:numId="6">
-    <w:abstractNumId w:val="7"/>
-  </w:num>
-  <w:num w:numId="7">
+  <w:num w:numId="24">
     <w:abstractNumId w:val="10"/>
   </w:num>
-  <w:num w:numId="8">
-    <w:abstractNumId w:val="15"/>
+  <w:num w:numId="25">
+    <w:abstractNumId w:val="20"/>
   </w:num>
-  <w:num w:numId="9">
-    <w:abstractNumId w:val="13"/>
-  </w:num>
-  <w:num w:numId="10">
+  <w:num w:numId="26">
     <w:abstractNumId w:val="14"/>
   </w:num>
-  <w:num w:numId="11">
-    <w:abstractNumId w:val="19"/>
-  </w:num>
-  <w:num w:numId="12">
-    <w:abstractNumId w:val="18"/>
-  </w:num>
-  <w:num w:numId="13">
-    <w:abstractNumId w:val="11"/>
-  </w:num>
-  <w:num w:numId="14">
+  <w:num w:numId="27">
     <w:abstractNumId w:val="16"/>
   </w:num>
-  <w:num w:numId="15">
+  <w:num w:numId="28">
     <w:abstractNumId w:val="0"/>
   </w:num>
-  <w:num w:numId="16">
-    <w:abstractNumId w:val="20"/>
-  </w:num>
-  <w:num w:numId="17">
-    <w:abstractNumId w:val="2"/>
-  </w:num>
-  <w:num w:numId="18">
-    <w:abstractNumId w:val="1"/>
-  </w:num>
-  <w:num w:numId="19">
-    <w:abstractNumId w:val="12"/>
-  </w:num>
-  <w:num w:numId="20">
+  <w:num w:numId="29">
     <w:abstractNumId w:val="9"/>
   </w:num>
-  <w:num w:numId="21">
-    <w:abstractNumId w:val="4"/>
+  <w:num w:numId="30">
+    <w:abstractNumId w:val="24"/>
   </w:num>
 </w:numbering>
 </file>

</xml_diff>